<commit_message>
Added support for Text tag in header and footer
</commit_message>
<xml_diff>
--- a/TsSoft.Docx.TemplateEngine.Test/badhtml.docx
+++ b/TsSoft.Docx.TemplateEngine.Test/badhtml.docx
@@ -1,6 +1,6 @@
 
 <file path=word/document.xml><?xml version="1.0" encoding="utf-8"?>
-<w:document xmlns:ve="http://schemas.openxmlformats.org/markup-compatibility/2006" xmlns:o="urn:schemas-microsoft-com:office:office" xmlns:r="http://schemas.openxmlformats.org/officeDocument/2006/relationships" xmlns:m="http://schemas.openxmlformats.org/officeDocument/2006/math" xmlns:v="urn:schemas-microsoft-com:vml" xmlns:wp="http://schemas.openxmlformats.org/drawingml/2006/wordprocessingDrawing" xmlns:w10="urn:schemas-microsoft-com:office:word" xmlns:w="http://schemas.openxmlformats.org/wordprocessingml/2006/main" xmlns:wne="http://schemas.microsoft.com/office/word/2006/wordml">
+<w:document xmlns:wpc="http://schemas.microsoft.com/office/word/2010/wordprocessingCanvas" xmlns:mc="http://schemas.openxmlformats.org/markup-compatibility/2006" xmlns:o="urn:schemas-microsoft-com:office:office" xmlns:r="http://schemas.openxmlformats.org/officeDocument/2006/relationships" xmlns:m="http://schemas.openxmlformats.org/officeDocument/2006/math" xmlns:v="urn:schemas-microsoft-com:vml" xmlns:wp14="http://schemas.microsoft.com/office/word/2010/wordprocessingDrawing" xmlns:wp="http://schemas.openxmlformats.org/drawingml/2006/wordprocessingDrawing" xmlns:w10="urn:schemas-microsoft-com:office:word" xmlns:w="http://schemas.openxmlformats.org/wordprocessingml/2006/main" xmlns:w14="http://schemas.microsoft.com/office/word/2010/wordml" xmlns:w15="http://schemas.microsoft.com/office/word/2012/wordml" xmlns:wpg="http://schemas.microsoft.com/office/word/2010/wordprocessingGroup" xmlns:wpi="http://schemas.microsoft.com/office/word/2010/wordprocessingInk" xmlns:wne="http://schemas.microsoft.com/office/word/2006/wordml" xmlns:wps="http://schemas.microsoft.com/office/word/2010/wordprocessingShape" mc:Ignorable="w14 w15 wp14">
   <w:body>
     <w:p>
       <w:pPr>
@@ -10,6 +10,8 @@
           <w:szCs w:val="20"/>
         </w:rPr>
       </w:pPr>
+      <w:bookmarkStart w:id="0" w:name="_GoBack"/>
+      <w:bookmarkEnd w:id="0"/>
     </w:p>
     <w:p>
       <w:pPr>
@@ -22,7 +24,7 @@
     <w:tbl>
       <w:tblPr>
         <w:tblW w:w="0" w:type="auto"/>
-        <w:tblLook w:val="04A0"/>
+        <w:tblLook w:val="04A0" w:firstRow="1" w:lastRow="0" w:firstColumn="1" w:lastColumn="0" w:noHBand="0" w:noVBand="1"/>
       </w:tblPr>
       <w:tblGrid>
         <w:gridCol w:w="9792"/>
@@ -35,7 +37,7 @@
           </w:tcPr>
           <w:p>
             <w:pPr>
-              <w:pStyle w:val="1"/>
+              <w:pStyle w:val="Heading1"/>
               <w:ind w:firstLine="0"/>
               <w:jc w:val="left"/>
             </w:pPr>
@@ -119,6 +121,7 @@
               </w:placeholder>
               <w:showingPlcHdr/>
             </w:sdtPr>
+            <w:sdtEndPr/>
             <w:sdtContent>
               <w:p>
                 <w:pPr>
@@ -259,6 +262,7 @@
               </w:placeholder>
               <w:showingPlcHdr/>
             </w:sdtPr>
+            <w:sdtEndPr/>
             <w:sdtContent>
               <w:p>
                 <w:pPr>
@@ -298,7 +302,7 @@
     </w:tbl>
     <w:p>
       <w:pPr>
-        <w:pStyle w:val="2"/>
+        <w:pStyle w:val="Heading2"/>
         <w:keepNext w:val="0"/>
         <w:widowControl w:val="0"/>
         <w:rPr>
@@ -308,7 +312,7 @@
     </w:p>
     <w:p>
       <w:pPr>
-        <w:pStyle w:val="2"/>
+        <w:pStyle w:val="Heading2"/>
         <w:keepNext w:val="0"/>
         <w:widowControl w:val="0"/>
         <w:rPr>
@@ -352,6 +356,7 @@
             <w:docPart w:val="DefaultPlaceholder_1081868574"/>
           </w:placeholder>
         </w:sdtPr>
+        <w:sdtEndPr/>
         <w:sdtContent>
           <w:r>
             <w:rPr>
@@ -369,7 +374,17 @@
               <w:sz w:val="28"/>
               <w:lang w:val="en-US"/>
             </w:rPr>
-            <w:t>/Test/T</w:t>
+            <w:t>/Test/</w:t>
+          </w:r>
+          <w:proofErr w:type="spellStart"/>
+          <w:r>
+            <w:rPr>
+              <w:b/>
+              <w:bCs/>
+              <w:sz w:val="28"/>
+              <w:lang w:val="en-US"/>
+            </w:rPr>
+            <w:t>T</w:t>
           </w:r>
           <w:r>
             <w:rPr>
@@ -380,6 +395,7 @@
             </w:rPr>
             <w:t>extTitle</w:t>
           </w:r>
+          <w:proofErr w:type="spellEnd"/>
         </w:sdtContent>
       </w:sdt>
     </w:p>
@@ -399,6 +415,7 @@
         </w:placeholder>
         <w:text/>
       </w:sdtPr>
+      <w:sdtEndPr/>
       <w:sdtContent>
         <w:p>
           <w:pPr>
@@ -416,8 +433,19 @@
               <w:szCs w:val="28"/>
               <w:lang w:val="en-US"/>
             </w:rPr>
-            <w:t>//Test/TableData</w:t>
+            <w:t>//Test/</w:t>
           </w:r>
+          <w:proofErr w:type="spellStart"/>
+          <w:r>
+            <w:rPr>
+              <w:color w:val="2E74B5"/>
+              <w:sz w:val="28"/>
+              <w:szCs w:val="28"/>
+              <w:lang w:val="en-US"/>
+            </w:rPr>
+            <w:t>TableData</w:t>
+          </w:r>
+          <w:proofErr w:type="spellEnd"/>
         </w:p>
       </w:sdtContent>
     </w:sdt>
@@ -444,7 +472,7 @@
           <w:insideV w:val="single" w:sz="4" w:space="0" w:color="auto"/>
         </w:tblBorders>
         <w:tblLayout w:type="fixed"/>
-        <w:tblLook w:val="01E0"/>
+        <w:tblLook w:val="01E0" w:firstRow="1" w:lastRow="1" w:firstColumn="1" w:lastColumn="1" w:noHBand="0" w:noVBand="0"/>
       </w:tblPr>
       <w:tblGrid>
         <w:gridCol w:w="669"/>
@@ -560,10 +588,10 @@
             </w:r>
             <w:r>
               <w:rPr>
-                <w:rStyle w:val="a4"/>
+                <w:rStyle w:val="FootnoteReference"/>
                 <w:bCs/>
               </w:rPr>
-              <w:footnoteReference w:id="2"/>
+              <w:footnoteReference w:id="1"/>
             </w:r>
           </w:p>
         </w:tc>
@@ -583,6 +611,7 @@
             </w:placeholder>
             <w:showingPlcHdr/>
           </w:sdtPr>
+          <w:sdtEndPr/>
           <w:sdtContent>
             <w:tc>
               <w:tcPr>
@@ -656,6 +685,7 @@
                 </w:placeholder>
                 <w:showingPlcHdr/>
               </w:sdtPr>
+              <w:sdtEndPr/>
               <w:sdtContent>
                 <w:r>
                   <w:rPr>
@@ -663,8 +693,6 @@
                   </w:rPr>
                   <w:t>./JobTitle</w:t>
                 </w:r>
-                <w:bookmarkStart w:id="0" w:name="_GoBack"/>
-                <w:bookmarkEnd w:id="0"/>
               </w:sdtContent>
             </w:sdt>
           </w:p>
@@ -685,6 +713,7 @@
                 <w:docPart w:val="DefaultPlaceholder_1081868574"/>
               </w:placeholder>
             </w:sdtPr>
+            <w:sdtEndPr/>
             <w:sdtContent>
               <w:p>
                 <w:pPr>
@@ -701,6 +730,7 @@
                   </w:rPr>
                   <w:t>./</w:t>
                 </w:r>
+                <w:proofErr w:type="spellStart"/>
                 <w:r>
                   <w:rPr>
                     <w:bCs/>
@@ -708,6 +738,7 @@
                   </w:rPr>
                   <w:t>ItemIsp</w:t>
                 </w:r>
+                <w:proofErr w:type="spellEnd"/>
               </w:p>
             </w:sdtContent>
           </w:sdt>
@@ -738,6 +769,7 @@
                 </w:placeholder>
                 <w:showingPlcHdr/>
               </w:sdtPr>
+              <w:sdtEndPr/>
               <w:sdtContent>
                 <w:r>
                   <w:rPr>
@@ -779,6 +811,7 @@
                 </w:placeholder>
                 <w:showingPlcHdr/>
               </w:sdtPr>
+              <w:sdtEndPr/>
               <w:sdtContent>
                 <w:r>
                   <w:rPr>
@@ -841,6 +874,7 @@
         </w:placeholder>
         <w:showingPlcHdr/>
       </w:sdtPr>
+      <w:sdtEndPr/>
       <w:sdtContent>
         <w:p>
           <w:pPr>
@@ -854,7 +888,7 @@
           </w:pPr>
           <w:r>
             <w:rPr>
-              <w:rStyle w:val="ad"/>
+              <w:rStyle w:val="PlaceholderText"/>
             </w:rPr>
             <w:t>.</w:t>
           </w:r>
@@ -946,9 +980,11 @@
         </w:rPr>
         <w:t>(</w:t>
       </w:r>
+      <w:proofErr w:type="gramStart"/>
       <w:r>
         <w:t>подпись</w:t>
       </w:r>
+      <w:proofErr w:type="gramEnd"/>
       <w:r>
         <w:rPr>
           <w:lang w:val="en-US"/>
@@ -986,11 +1022,9 @@
       </w:pPr>
     </w:p>
     <w:sectPr>
-      <w:headerReference w:type="default" r:id="rId8"/>
       <w:pgSz w:w="16838" w:h="11906" w:orient="landscape"/>
       <w:pgMar w:top="993" w:right="1418" w:bottom="709" w:left="1134" w:header="709" w:footer="709" w:gutter="0"/>
       <w:cols w:space="708"/>
-      <w:titlePg/>
       <w:docGrid w:linePitch="360"/>
     </w:sectPr>
   </w:body>
@@ -998,15 +1032,15 @@
 </file>
 
 <file path=word/endnotes.xml><?xml version="1.0" encoding="utf-8"?>
-<w:endnotes xmlns:ve="http://schemas.openxmlformats.org/markup-compatibility/2006" xmlns:o="urn:schemas-microsoft-com:office:office" xmlns:r="http://schemas.openxmlformats.org/officeDocument/2006/relationships" xmlns:m="http://schemas.openxmlformats.org/officeDocument/2006/math" xmlns:v="urn:schemas-microsoft-com:vml" xmlns:wp="http://schemas.openxmlformats.org/drawingml/2006/wordprocessingDrawing" xmlns:w10="urn:schemas-microsoft-com:office:word" xmlns:w="http://schemas.openxmlformats.org/wordprocessingml/2006/main" xmlns:wne="http://schemas.microsoft.com/office/word/2006/wordml">
-  <w:endnote w:type="separator" w:id="0">
+<w:endnotes xmlns:wpc="http://schemas.microsoft.com/office/word/2010/wordprocessingCanvas" xmlns:mc="http://schemas.openxmlformats.org/markup-compatibility/2006" xmlns:o="urn:schemas-microsoft-com:office:office" xmlns:r="http://schemas.openxmlformats.org/officeDocument/2006/relationships" xmlns:m="http://schemas.openxmlformats.org/officeDocument/2006/math" xmlns:v="urn:schemas-microsoft-com:vml" xmlns:wp14="http://schemas.microsoft.com/office/word/2010/wordprocessingDrawing" xmlns:wp="http://schemas.openxmlformats.org/drawingml/2006/wordprocessingDrawing" xmlns:w10="urn:schemas-microsoft-com:office:word" xmlns:w="http://schemas.openxmlformats.org/wordprocessingml/2006/main" xmlns:w14="http://schemas.microsoft.com/office/word/2010/wordml" xmlns:w15="http://schemas.microsoft.com/office/word/2012/wordml" xmlns:wpg="http://schemas.microsoft.com/office/word/2010/wordprocessingGroup" xmlns:wpi="http://schemas.microsoft.com/office/word/2010/wordprocessingInk" xmlns:wne="http://schemas.microsoft.com/office/word/2006/wordml" xmlns:wps="http://schemas.microsoft.com/office/word/2010/wordprocessingShape" mc:Ignorable="w14 w15 wp14">
+  <w:endnote w:type="separator" w:id="-1">
     <w:p>
       <w:r>
         <w:separator/>
       </w:r>
     </w:p>
   </w:endnote>
-  <w:endnote w:type="continuationSeparator" w:id="1">
+  <w:endnote w:type="continuationSeparator" w:id="0">
     <w:p>
       <w:r>
         <w:continuationSeparator/>
@@ -1017,25 +1051,25 @@
 </file>
 
 <file path=word/footnotes.xml><?xml version="1.0" encoding="utf-8"?>
-<w:footnotes xmlns:ve="http://schemas.openxmlformats.org/markup-compatibility/2006" xmlns:o="urn:schemas-microsoft-com:office:office" xmlns:r="http://schemas.openxmlformats.org/officeDocument/2006/relationships" xmlns:m="http://schemas.openxmlformats.org/officeDocument/2006/math" xmlns:v="urn:schemas-microsoft-com:vml" xmlns:wp="http://schemas.openxmlformats.org/drawingml/2006/wordprocessingDrawing" xmlns:w10="urn:schemas-microsoft-com:office:word" xmlns:w="http://schemas.openxmlformats.org/wordprocessingml/2006/main" xmlns:wne="http://schemas.microsoft.com/office/word/2006/wordml">
-  <w:footnote w:type="separator" w:id="0">
+<w:footnotes xmlns:wpc="http://schemas.microsoft.com/office/word/2010/wordprocessingCanvas" xmlns:mc="http://schemas.openxmlformats.org/markup-compatibility/2006" xmlns:o="urn:schemas-microsoft-com:office:office" xmlns:r="http://schemas.openxmlformats.org/officeDocument/2006/relationships" xmlns:m="http://schemas.openxmlformats.org/officeDocument/2006/math" xmlns:v="urn:schemas-microsoft-com:vml" xmlns:wp14="http://schemas.microsoft.com/office/word/2010/wordprocessingDrawing" xmlns:wp="http://schemas.openxmlformats.org/drawingml/2006/wordprocessingDrawing" xmlns:w10="urn:schemas-microsoft-com:office:word" xmlns:w="http://schemas.openxmlformats.org/wordprocessingml/2006/main" xmlns:w14="http://schemas.microsoft.com/office/word/2010/wordml" xmlns:w15="http://schemas.microsoft.com/office/word/2012/wordml" xmlns:wpg="http://schemas.microsoft.com/office/word/2010/wordprocessingGroup" xmlns:wpi="http://schemas.microsoft.com/office/word/2010/wordprocessingInk" xmlns:wne="http://schemas.microsoft.com/office/word/2006/wordml" xmlns:wps="http://schemas.microsoft.com/office/word/2010/wordprocessingShape" mc:Ignorable="w14 w15 wp14">
+  <w:footnote w:type="separator" w:id="-1">
     <w:p>
       <w:r>
         <w:separator/>
       </w:r>
     </w:p>
   </w:footnote>
-  <w:footnote w:type="continuationSeparator" w:id="1">
+  <w:footnote w:type="continuationSeparator" w:id="0">
     <w:p>
       <w:r>
         <w:continuationSeparator/>
       </w:r>
     </w:p>
   </w:footnote>
-  <w:footnote w:id="2">
+  <w:footnote w:id="1">
     <w:p>
       <w:pPr>
-        <w:pStyle w:val="a3"/>
+        <w:pStyle w:val="FootnoteText"/>
         <w:jc w:val="both"/>
         <w:rPr>
           <w:sz w:val="22"/>
@@ -1044,7 +1078,7 @@
       </w:pPr>
       <w:r>
         <w:rPr>
-          <w:rStyle w:val="a4"/>
+          <w:rStyle w:val="FootnoteReference"/>
           <w:sz w:val="22"/>
           <w:szCs w:val="22"/>
         </w:rPr>
@@ -1076,41 +1110,9 @@
 </w:footnotes>
 </file>
 
-<file path=word/header1.xml><?xml version="1.0" encoding="utf-8"?>
-<w:hdr xmlns:ve="http://schemas.openxmlformats.org/markup-compatibility/2006" xmlns:o="urn:schemas-microsoft-com:office:office" xmlns:r="http://schemas.openxmlformats.org/officeDocument/2006/relationships" xmlns:m="http://schemas.openxmlformats.org/officeDocument/2006/math" xmlns:v="urn:schemas-microsoft-com:vml" xmlns:wp="http://schemas.openxmlformats.org/drawingml/2006/wordprocessingDrawing" xmlns:w10="urn:schemas-microsoft-com:office:word" xmlns:w="http://schemas.openxmlformats.org/wordprocessingml/2006/main" xmlns:wne="http://schemas.microsoft.com/office/word/2006/wordml">
-  <w:p>
-    <w:pPr>
-      <w:pStyle w:val="a9"/>
-      <w:jc w:val="center"/>
-    </w:pPr>
-    <w:r>
-      <w:fldChar w:fldCharType="begin"/>
-    </w:r>
-    <w:r>
-      <w:instrText xml:space="preserve"> PAGE   \* MERGEFORMAT </w:instrText>
-    </w:r>
-    <w:r>
-      <w:fldChar w:fldCharType="separate"/>
-    </w:r>
-    <w:r>
-      <w:rPr>
-        <w:noProof/>
-      </w:rPr>
-      <w:t>2</w:t>
-    </w:r>
-    <w:r>
-      <w:rPr>
-        <w:noProof/>
-      </w:rPr>
-      <w:fldChar w:fldCharType="end"/>
-    </w:r>
-  </w:p>
-</w:hdr>
-</file>
-
 <file path=word/numbering.xml><?xml version="1.0" encoding="utf-8"?>
-<w:numbering xmlns:ve="http://schemas.openxmlformats.org/markup-compatibility/2006" xmlns:o="urn:schemas-microsoft-com:office:office" xmlns:r="http://schemas.openxmlformats.org/officeDocument/2006/relationships" xmlns:m="http://schemas.openxmlformats.org/officeDocument/2006/math" xmlns:v="urn:schemas-microsoft-com:vml" xmlns:wp="http://schemas.openxmlformats.org/drawingml/2006/wordprocessingDrawing" xmlns:w10="urn:schemas-microsoft-com:office:word" xmlns:w="http://schemas.openxmlformats.org/wordprocessingml/2006/main" xmlns:wne="http://schemas.microsoft.com/office/word/2006/wordml">
-  <w:abstractNum w:abstractNumId="0">
+<w:numbering xmlns:wpc="http://schemas.microsoft.com/office/word/2010/wordprocessingCanvas" xmlns:mc="http://schemas.openxmlformats.org/markup-compatibility/2006" xmlns:o="urn:schemas-microsoft-com:office:office" xmlns:r="http://schemas.openxmlformats.org/officeDocument/2006/relationships" xmlns:m="http://schemas.openxmlformats.org/officeDocument/2006/math" xmlns:v="urn:schemas-microsoft-com:vml" xmlns:wp14="http://schemas.microsoft.com/office/word/2010/wordprocessingDrawing" xmlns:wp="http://schemas.openxmlformats.org/drawingml/2006/wordprocessingDrawing" xmlns:w10="urn:schemas-microsoft-com:office:word" xmlns:w="http://schemas.openxmlformats.org/wordprocessingml/2006/main" xmlns:w14="http://schemas.microsoft.com/office/word/2010/wordml" xmlns:w15="http://schemas.microsoft.com/office/word/2012/wordml" xmlns:wpg="http://schemas.microsoft.com/office/word/2010/wordprocessingGroup" xmlns:wpi="http://schemas.microsoft.com/office/word/2010/wordprocessingInk" xmlns:wne="http://schemas.microsoft.com/office/word/2006/wordml" xmlns:wps="http://schemas.microsoft.com/office/word/2010/wordprocessingShape" mc:Ignorable="w14 w15 wp14">
+  <w:abstractNum w:abstractNumId="0" w15:restartNumberingAfterBreak="0">
     <w:nsid w:val="459952A5"/>
     <w:multiLevelType w:val="hybridMultilevel"/>
     <w:tmpl w:val="8AA2076E"/>
@@ -1258,7 +1260,7 @@
 </file>
 
 <file path=word/styles.xml><?xml version="1.0" encoding="utf-8"?>
-<w:styles xmlns:r="http://schemas.openxmlformats.org/officeDocument/2006/relationships" xmlns:w="http://schemas.openxmlformats.org/wordprocessingml/2006/main">
+<w:styles xmlns:mc="http://schemas.openxmlformats.org/markup-compatibility/2006" xmlns:r="http://schemas.openxmlformats.org/officeDocument/2006/relationships" xmlns:w="http://schemas.openxmlformats.org/wordprocessingml/2006/main" xmlns:w14="http://schemas.microsoft.com/office/word/2010/wordml" xmlns:w15="http://schemas.microsoft.com/office/word/2012/wordml" mc:Ignorable="w14 w15">
   <w:docDefaults>
     <w:rPrDefault>
       <w:rPr>
@@ -1268,146 +1270,380 @@
     </w:rPrDefault>
     <w:pPrDefault/>
   </w:docDefaults>
-  <w:latentStyles w:defLockedState="0" w:defUIPriority="99" w:defSemiHidden="1" w:defUnhideWhenUsed="1" w:defQFormat="0" w:count="267">
-    <w:lsdException w:name="Normal" w:semiHidden="0" w:uiPriority="0" w:unhideWhenUsed="0" w:qFormat="1"/>
-    <w:lsdException w:name="heading 1" w:semiHidden="0" w:uiPriority="9" w:unhideWhenUsed="0" w:qFormat="1"/>
-    <w:lsdException w:name="heading 2" w:semiHidden="0" w:uiPriority="9" w:unhideWhenUsed="0" w:qFormat="1"/>
-    <w:lsdException w:name="heading 3" w:uiPriority="9" w:qFormat="1"/>
-    <w:lsdException w:name="heading 4" w:uiPriority="9" w:qFormat="1"/>
-    <w:lsdException w:name="heading 5" w:uiPriority="9" w:qFormat="1"/>
-    <w:lsdException w:name="heading 6" w:uiPriority="9" w:qFormat="1"/>
-    <w:lsdException w:name="heading 7" w:uiPriority="9" w:qFormat="1"/>
-    <w:lsdException w:name="heading 8" w:uiPriority="9" w:qFormat="1"/>
-    <w:lsdException w:name="heading 9" w:uiPriority="9" w:qFormat="1"/>
-    <w:lsdException w:name="toc 1" w:uiPriority="39"/>
-    <w:lsdException w:name="toc 2" w:uiPriority="39"/>
-    <w:lsdException w:name="toc 3" w:uiPriority="39"/>
-    <w:lsdException w:name="toc 4" w:uiPriority="39"/>
-    <w:lsdException w:name="toc 5" w:uiPriority="39"/>
-    <w:lsdException w:name="toc 6" w:uiPriority="39"/>
-    <w:lsdException w:name="toc 7" w:uiPriority="39"/>
-    <w:lsdException w:name="toc 8" w:uiPriority="39"/>
-    <w:lsdException w:name="toc 9" w:uiPriority="39"/>
-    <w:lsdException w:name="caption" w:uiPriority="35" w:qFormat="1"/>
-    <w:lsdException w:name="Title" w:semiHidden="0" w:uiPriority="10" w:unhideWhenUsed="0" w:qFormat="1"/>
-    <w:lsdException w:name="Default Paragraph Font" w:uiPriority="1"/>
-    <w:lsdException w:name="Subtitle" w:semiHidden="0" w:uiPriority="11" w:unhideWhenUsed="0" w:qFormat="1"/>
-    <w:lsdException w:name="Strong" w:semiHidden="0" w:uiPriority="22" w:unhideWhenUsed="0" w:qFormat="1"/>
-    <w:lsdException w:name="Emphasis" w:semiHidden="0" w:uiPriority="20" w:unhideWhenUsed="0" w:qFormat="1"/>
-    <w:lsdException w:name="Table Grid" w:semiHidden="0" w:uiPriority="59" w:unhideWhenUsed="0"/>
-    <w:lsdException w:name="Placeholder Text" w:unhideWhenUsed="0"/>
-    <w:lsdException w:name="No Spacing" w:semiHidden="0" w:uiPriority="1" w:unhideWhenUsed="0" w:qFormat="1"/>
-    <w:lsdException w:name="Light Shading" w:semiHidden="0" w:uiPriority="60" w:unhideWhenUsed="0"/>
-    <w:lsdException w:name="Light List" w:semiHidden="0" w:uiPriority="61" w:unhideWhenUsed="0"/>
-    <w:lsdException w:name="Light Grid" w:semiHidden="0" w:uiPriority="62" w:unhideWhenUsed="0"/>
-    <w:lsdException w:name="Medium Shading 1" w:semiHidden="0" w:uiPriority="63" w:unhideWhenUsed="0"/>
-    <w:lsdException w:name="Medium Shading 2" w:semiHidden="0" w:uiPriority="64" w:unhideWhenUsed="0"/>
-    <w:lsdException w:name="Medium List 1" w:semiHidden="0" w:uiPriority="65" w:unhideWhenUsed="0"/>
-    <w:lsdException w:name="Medium List 2" w:semiHidden="0" w:uiPriority="66" w:unhideWhenUsed="0"/>
-    <w:lsdException w:name="Medium Grid 1" w:semiHidden="0" w:uiPriority="67" w:unhideWhenUsed="0"/>
-    <w:lsdException w:name="Medium Grid 2" w:semiHidden="0" w:uiPriority="68" w:unhideWhenUsed="0"/>
-    <w:lsdException w:name="Medium Grid 3" w:semiHidden="0" w:uiPriority="69" w:unhideWhenUsed="0"/>
-    <w:lsdException w:name="Dark List" w:semiHidden="0" w:uiPriority="70" w:unhideWhenUsed="0"/>
-    <w:lsdException w:name="Colorful Shading" w:semiHidden="0" w:uiPriority="71" w:unhideWhenUsed="0"/>
-    <w:lsdException w:name="Colorful List" w:semiHidden="0" w:uiPriority="72" w:unhideWhenUsed="0"/>
-    <w:lsdException w:name="Colorful Grid" w:semiHidden="0" w:uiPriority="73" w:unhideWhenUsed="0"/>
-    <w:lsdException w:name="Light Shading Accent 1" w:semiHidden="0" w:uiPriority="60" w:unhideWhenUsed="0"/>
-    <w:lsdException w:name="Light List Accent 1" w:semiHidden="0" w:uiPriority="61" w:unhideWhenUsed="0"/>
-    <w:lsdException w:name="Light Grid Accent 1" w:semiHidden="0" w:uiPriority="62" w:unhideWhenUsed="0"/>
-    <w:lsdException w:name="Medium Shading 1 Accent 1" w:semiHidden="0" w:uiPriority="63" w:unhideWhenUsed="0"/>
-    <w:lsdException w:name="Medium Shading 2 Accent 1" w:semiHidden="0" w:uiPriority="64" w:unhideWhenUsed="0"/>
-    <w:lsdException w:name="Medium List 1 Accent 1" w:semiHidden="0" w:uiPriority="65" w:unhideWhenUsed="0"/>
-    <w:lsdException w:name="Revision" w:unhideWhenUsed="0"/>
-    <w:lsdException w:name="List Paragraph" w:semiHidden="0" w:uiPriority="34" w:unhideWhenUsed="0" w:qFormat="1"/>
-    <w:lsdException w:name="Quote" w:semiHidden="0" w:uiPriority="29" w:unhideWhenUsed="0" w:qFormat="1"/>
-    <w:lsdException w:name="Intense Quote" w:semiHidden="0" w:uiPriority="30" w:unhideWhenUsed="0" w:qFormat="1"/>
-    <w:lsdException w:name="Medium List 2 Accent 1" w:semiHidden="0" w:uiPriority="66" w:unhideWhenUsed="0"/>
-    <w:lsdException w:name="Medium Grid 1 Accent 1" w:semiHidden="0" w:uiPriority="67" w:unhideWhenUsed="0"/>
-    <w:lsdException w:name="Medium Grid 2 Accent 1" w:semiHidden="0" w:uiPriority="68" w:unhideWhenUsed="0"/>
-    <w:lsdException w:name="Medium Grid 3 Accent 1" w:semiHidden="0" w:uiPriority="69" w:unhideWhenUsed="0"/>
-    <w:lsdException w:name="Dark List Accent 1" w:semiHidden="0" w:uiPriority="70" w:unhideWhenUsed="0"/>
-    <w:lsdException w:name="Colorful Shading Accent 1" w:semiHidden="0" w:uiPriority="71" w:unhideWhenUsed="0"/>
-    <w:lsdException w:name="Colorful List Accent 1" w:semiHidden="0" w:uiPriority="72" w:unhideWhenUsed="0"/>
-    <w:lsdException w:name="Colorful Grid Accent 1" w:semiHidden="0" w:uiPriority="73" w:unhideWhenUsed="0"/>
-    <w:lsdException w:name="Light Shading Accent 2" w:semiHidden="0" w:uiPriority="60" w:unhideWhenUsed="0"/>
-    <w:lsdException w:name="Light List Accent 2" w:semiHidden="0" w:uiPriority="61" w:unhideWhenUsed="0"/>
-    <w:lsdException w:name="Light Grid Accent 2" w:semiHidden="0" w:uiPriority="62" w:unhideWhenUsed="0"/>
-    <w:lsdException w:name="Medium Shading 1 Accent 2" w:semiHidden="0" w:uiPriority="63" w:unhideWhenUsed="0"/>
-    <w:lsdException w:name="Medium Shading 2 Accent 2" w:semiHidden="0" w:uiPriority="64" w:unhideWhenUsed="0"/>
-    <w:lsdException w:name="Medium List 1 Accent 2" w:semiHidden="0" w:uiPriority="65" w:unhideWhenUsed="0"/>
-    <w:lsdException w:name="Medium List 2 Accent 2" w:semiHidden="0" w:uiPriority="66" w:unhideWhenUsed="0"/>
-    <w:lsdException w:name="Medium Grid 1 Accent 2" w:semiHidden="0" w:uiPriority="67" w:unhideWhenUsed="0"/>
-    <w:lsdException w:name="Medium Grid 2 Accent 2" w:semiHidden="0" w:uiPriority="68" w:unhideWhenUsed="0"/>
-    <w:lsdException w:name="Medium Grid 3 Accent 2" w:semiHidden="0" w:uiPriority="69" w:unhideWhenUsed="0"/>
-    <w:lsdException w:name="Dark List Accent 2" w:semiHidden="0" w:uiPriority="70" w:unhideWhenUsed="0"/>
-    <w:lsdException w:name="Colorful Shading Accent 2" w:semiHidden="0" w:uiPriority="71" w:unhideWhenUsed="0"/>
-    <w:lsdException w:name="Colorful List Accent 2" w:semiHidden="0" w:uiPriority="72" w:unhideWhenUsed="0"/>
-    <w:lsdException w:name="Colorful Grid Accent 2" w:semiHidden="0" w:uiPriority="73" w:unhideWhenUsed="0"/>
-    <w:lsdException w:name="Light Shading Accent 3" w:semiHidden="0" w:uiPriority="60" w:unhideWhenUsed="0"/>
-    <w:lsdException w:name="Light List Accent 3" w:semiHidden="0" w:uiPriority="61" w:unhideWhenUsed="0"/>
-    <w:lsdException w:name="Light Grid Accent 3" w:semiHidden="0" w:uiPriority="62" w:unhideWhenUsed="0"/>
-    <w:lsdException w:name="Medium Shading 1 Accent 3" w:semiHidden="0" w:uiPriority="63" w:unhideWhenUsed="0"/>
-    <w:lsdException w:name="Medium Shading 2 Accent 3" w:semiHidden="0" w:uiPriority="64" w:unhideWhenUsed="0"/>
-    <w:lsdException w:name="Medium List 1 Accent 3" w:semiHidden="0" w:uiPriority="65" w:unhideWhenUsed="0"/>
-    <w:lsdException w:name="Medium List 2 Accent 3" w:semiHidden="0" w:uiPriority="66" w:unhideWhenUsed="0"/>
-    <w:lsdException w:name="Medium Grid 1 Accent 3" w:semiHidden="0" w:uiPriority="67" w:unhideWhenUsed="0"/>
-    <w:lsdException w:name="Medium Grid 2 Accent 3" w:semiHidden="0" w:uiPriority="68" w:unhideWhenUsed="0"/>
-    <w:lsdException w:name="Medium Grid 3 Accent 3" w:semiHidden="0" w:uiPriority="69" w:unhideWhenUsed="0"/>
-    <w:lsdException w:name="Dark List Accent 3" w:semiHidden="0" w:uiPriority="70" w:unhideWhenUsed="0"/>
-    <w:lsdException w:name="Colorful Shading Accent 3" w:semiHidden="0" w:uiPriority="71" w:unhideWhenUsed="0"/>
-    <w:lsdException w:name="Colorful List Accent 3" w:semiHidden="0" w:uiPriority="72" w:unhideWhenUsed="0"/>
-    <w:lsdException w:name="Colorful Grid Accent 3" w:semiHidden="0" w:uiPriority="73" w:unhideWhenUsed="0"/>
-    <w:lsdException w:name="Light Shading Accent 4" w:semiHidden="0" w:uiPriority="60" w:unhideWhenUsed="0"/>
-    <w:lsdException w:name="Light List Accent 4" w:semiHidden="0" w:uiPriority="61" w:unhideWhenUsed="0"/>
-    <w:lsdException w:name="Light Grid Accent 4" w:semiHidden="0" w:uiPriority="62" w:unhideWhenUsed="0"/>
-    <w:lsdException w:name="Medium Shading 1 Accent 4" w:semiHidden="0" w:uiPriority="63" w:unhideWhenUsed="0"/>
-    <w:lsdException w:name="Medium Shading 2 Accent 4" w:semiHidden="0" w:uiPriority="64" w:unhideWhenUsed="0"/>
-    <w:lsdException w:name="Medium List 1 Accent 4" w:semiHidden="0" w:uiPriority="65" w:unhideWhenUsed="0"/>
-    <w:lsdException w:name="Medium List 2 Accent 4" w:semiHidden="0" w:uiPriority="66" w:unhideWhenUsed="0"/>
-    <w:lsdException w:name="Medium Grid 1 Accent 4" w:semiHidden="0" w:uiPriority="67" w:unhideWhenUsed="0"/>
-    <w:lsdException w:name="Medium Grid 2 Accent 4" w:semiHidden="0" w:uiPriority="68" w:unhideWhenUsed="0"/>
-    <w:lsdException w:name="Medium Grid 3 Accent 4" w:semiHidden="0" w:uiPriority="69" w:unhideWhenUsed="0"/>
-    <w:lsdException w:name="Dark List Accent 4" w:semiHidden="0" w:uiPriority="70" w:unhideWhenUsed="0"/>
-    <w:lsdException w:name="Colorful Shading Accent 4" w:semiHidden="0" w:uiPriority="71" w:unhideWhenUsed="0"/>
-    <w:lsdException w:name="Colorful List Accent 4" w:semiHidden="0" w:uiPriority="72" w:unhideWhenUsed="0"/>
-    <w:lsdException w:name="Colorful Grid Accent 4" w:semiHidden="0" w:uiPriority="73" w:unhideWhenUsed="0"/>
-    <w:lsdException w:name="Light Shading Accent 5" w:semiHidden="0" w:uiPriority="60" w:unhideWhenUsed="0"/>
-    <w:lsdException w:name="Light List Accent 5" w:semiHidden="0" w:uiPriority="61" w:unhideWhenUsed="0"/>
-    <w:lsdException w:name="Light Grid Accent 5" w:semiHidden="0" w:uiPriority="62" w:unhideWhenUsed="0"/>
-    <w:lsdException w:name="Medium Shading 1 Accent 5" w:semiHidden="0" w:uiPriority="63" w:unhideWhenUsed="0"/>
-    <w:lsdException w:name="Medium Shading 2 Accent 5" w:semiHidden="0" w:uiPriority="64" w:unhideWhenUsed="0"/>
-    <w:lsdException w:name="Medium List 1 Accent 5" w:semiHidden="0" w:uiPriority="65" w:unhideWhenUsed="0"/>
-    <w:lsdException w:name="Medium List 2 Accent 5" w:semiHidden="0" w:uiPriority="66" w:unhideWhenUsed="0"/>
-    <w:lsdException w:name="Medium Grid 1 Accent 5" w:semiHidden="0" w:uiPriority="67" w:unhideWhenUsed="0"/>
-    <w:lsdException w:name="Medium Grid 2 Accent 5" w:semiHidden="0" w:uiPriority="68" w:unhideWhenUsed="0"/>
-    <w:lsdException w:name="Medium Grid 3 Accent 5" w:semiHidden="0" w:uiPriority="69" w:unhideWhenUsed="0"/>
-    <w:lsdException w:name="Dark List Accent 5" w:semiHidden="0" w:uiPriority="70" w:unhideWhenUsed="0"/>
-    <w:lsdException w:name="Colorful Shading Accent 5" w:semiHidden="0" w:uiPriority="71" w:unhideWhenUsed="0"/>
-    <w:lsdException w:name="Colorful List Accent 5" w:semiHidden="0" w:uiPriority="72" w:unhideWhenUsed="0"/>
-    <w:lsdException w:name="Colorful Grid Accent 5" w:semiHidden="0" w:uiPriority="73" w:unhideWhenUsed="0"/>
-    <w:lsdException w:name="Light Shading Accent 6" w:semiHidden="0" w:uiPriority="60" w:unhideWhenUsed="0"/>
-    <w:lsdException w:name="Light List Accent 6" w:semiHidden="0" w:uiPriority="61" w:unhideWhenUsed="0"/>
-    <w:lsdException w:name="Light Grid Accent 6" w:semiHidden="0" w:uiPriority="62" w:unhideWhenUsed="0"/>
-    <w:lsdException w:name="Medium Shading 1 Accent 6" w:semiHidden="0" w:uiPriority="63" w:unhideWhenUsed="0"/>
-    <w:lsdException w:name="Medium Shading 2 Accent 6" w:semiHidden="0" w:uiPriority="64" w:unhideWhenUsed="0"/>
-    <w:lsdException w:name="Medium List 1 Accent 6" w:semiHidden="0" w:uiPriority="65" w:unhideWhenUsed="0"/>
-    <w:lsdException w:name="Medium List 2 Accent 6" w:semiHidden="0" w:uiPriority="66" w:unhideWhenUsed="0"/>
-    <w:lsdException w:name="Medium Grid 1 Accent 6" w:semiHidden="0" w:uiPriority="67" w:unhideWhenUsed="0"/>
-    <w:lsdException w:name="Medium Grid 2 Accent 6" w:semiHidden="0" w:uiPriority="68" w:unhideWhenUsed="0"/>
-    <w:lsdException w:name="Medium Grid 3 Accent 6" w:semiHidden="0" w:uiPriority="69" w:unhideWhenUsed="0"/>
-    <w:lsdException w:name="Dark List Accent 6" w:semiHidden="0" w:uiPriority="70" w:unhideWhenUsed="0"/>
-    <w:lsdException w:name="Colorful Shading Accent 6" w:semiHidden="0" w:uiPriority="71" w:unhideWhenUsed="0"/>
-    <w:lsdException w:name="Colorful List Accent 6" w:semiHidden="0" w:uiPriority="72" w:unhideWhenUsed="0"/>
-    <w:lsdException w:name="Colorful Grid Accent 6" w:semiHidden="0" w:uiPriority="73" w:unhideWhenUsed="0"/>
-    <w:lsdException w:name="Subtle Emphasis" w:semiHidden="0" w:uiPriority="19" w:unhideWhenUsed="0" w:qFormat="1"/>
-    <w:lsdException w:name="Intense Emphasis" w:semiHidden="0" w:uiPriority="21" w:unhideWhenUsed="0" w:qFormat="1"/>
-    <w:lsdException w:name="Subtle Reference" w:semiHidden="0" w:uiPriority="31" w:unhideWhenUsed="0" w:qFormat="1"/>
-    <w:lsdException w:name="Intense Reference" w:semiHidden="0" w:uiPriority="32" w:unhideWhenUsed="0" w:qFormat="1"/>
-    <w:lsdException w:name="Book Title" w:semiHidden="0" w:uiPriority="33" w:unhideWhenUsed="0" w:qFormat="1"/>
-    <w:lsdException w:name="Bibliography" w:uiPriority="37"/>
-    <w:lsdException w:name="TOC Heading" w:uiPriority="39" w:qFormat="1"/>
+  <w:latentStyles w:defLockedState="0" w:defUIPriority="99" w:defSemiHidden="0" w:defUnhideWhenUsed="0" w:defQFormat="0" w:count="371">
+    <w:lsdException w:name="Normal" w:uiPriority="0" w:qFormat="1"/>
+    <w:lsdException w:name="heading 1" w:uiPriority="9" w:qFormat="1"/>
+    <w:lsdException w:name="heading 2" w:uiPriority="9" w:qFormat="1"/>
+    <w:lsdException w:name="heading 3" w:semiHidden="1" w:uiPriority="9" w:unhideWhenUsed="1" w:qFormat="1"/>
+    <w:lsdException w:name="heading 4" w:semiHidden="1" w:uiPriority="9" w:unhideWhenUsed="1" w:qFormat="1"/>
+    <w:lsdException w:name="heading 5" w:semiHidden="1" w:uiPriority="9" w:unhideWhenUsed="1" w:qFormat="1"/>
+    <w:lsdException w:name="heading 6" w:semiHidden="1" w:uiPriority="9" w:unhideWhenUsed="1" w:qFormat="1"/>
+    <w:lsdException w:name="heading 7" w:semiHidden="1" w:uiPriority="9" w:unhideWhenUsed="1" w:qFormat="1"/>
+    <w:lsdException w:name="heading 8" w:semiHidden="1" w:uiPriority="9" w:unhideWhenUsed="1" w:qFormat="1"/>
+    <w:lsdException w:name="heading 9" w:semiHidden="1" w:uiPriority="9" w:unhideWhenUsed="1" w:qFormat="1"/>
+    <w:lsdException w:name="index 1" w:semiHidden="1" w:unhideWhenUsed="1"/>
+    <w:lsdException w:name="index 2" w:semiHidden="1" w:unhideWhenUsed="1"/>
+    <w:lsdException w:name="index 3" w:semiHidden="1" w:unhideWhenUsed="1"/>
+    <w:lsdException w:name="index 4" w:semiHidden="1" w:unhideWhenUsed="1"/>
+    <w:lsdException w:name="index 5" w:semiHidden="1" w:unhideWhenUsed="1"/>
+    <w:lsdException w:name="index 6" w:semiHidden="1" w:unhideWhenUsed="1"/>
+    <w:lsdException w:name="index 7" w:semiHidden="1" w:unhideWhenUsed="1"/>
+    <w:lsdException w:name="index 8" w:semiHidden="1" w:unhideWhenUsed="1"/>
+    <w:lsdException w:name="index 9" w:semiHidden="1" w:unhideWhenUsed="1"/>
+    <w:lsdException w:name="toc 1" w:semiHidden="1" w:uiPriority="39" w:unhideWhenUsed="1"/>
+    <w:lsdException w:name="toc 2" w:semiHidden="1" w:uiPriority="39" w:unhideWhenUsed="1"/>
+    <w:lsdException w:name="toc 3" w:semiHidden="1" w:uiPriority="39" w:unhideWhenUsed="1"/>
+    <w:lsdException w:name="toc 4" w:semiHidden="1" w:uiPriority="39" w:unhideWhenUsed="1"/>
+    <w:lsdException w:name="toc 5" w:semiHidden="1" w:uiPriority="39" w:unhideWhenUsed="1"/>
+    <w:lsdException w:name="toc 6" w:semiHidden="1" w:uiPriority="39" w:unhideWhenUsed="1"/>
+    <w:lsdException w:name="toc 7" w:semiHidden="1" w:uiPriority="39" w:unhideWhenUsed="1"/>
+    <w:lsdException w:name="toc 8" w:semiHidden="1" w:uiPriority="39" w:unhideWhenUsed="1"/>
+    <w:lsdException w:name="toc 9" w:semiHidden="1" w:uiPriority="39" w:unhideWhenUsed="1"/>
+    <w:lsdException w:name="Normal Indent" w:semiHidden="1" w:unhideWhenUsed="1"/>
+    <w:lsdException w:name="footnote text" w:semiHidden="1" w:unhideWhenUsed="1"/>
+    <w:lsdException w:name="annotation text" w:semiHidden="1" w:unhideWhenUsed="1"/>
+    <w:lsdException w:name="header" w:semiHidden="1" w:unhideWhenUsed="1"/>
+    <w:lsdException w:name="footer" w:semiHidden="1" w:unhideWhenUsed="1"/>
+    <w:lsdException w:name="index heading" w:semiHidden="1" w:unhideWhenUsed="1"/>
+    <w:lsdException w:name="caption" w:semiHidden="1" w:uiPriority="35" w:unhideWhenUsed="1" w:qFormat="1"/>
+    <w:lsdException w:name="table of figures" w:semiHidden="1" w:unhideWhenUsed="1"/>
+    <w:lsdException w:name="envelope address" w:semiHidden="1" w:unhideWhenUsed="1"/>
+    <w:lsdException w:name="envelope return" w:semiHidden="1" w:unhideWhenUsed="1"/>
+    <w:lsdException w:name="footnote reference" w:semiHidden="1" w:unhideWhenUsed="1"/>
+    <w:lsdException w:name="annotation reference" w:semiHidden="1" w:unhideWhenUsed="1"/>
+    <w:lsdException w:name="line number" w:semiHidden="1" w:unhideWhenUsed="1"/>
+    <w:lsdException w:name="page number" w:semiHidden="1" w:unhideWhenUsed="1"/>
+    <w:lsdException w:name="endnote reference" w:semiHidden="1" w:unhideWhenUsed="1"/>
+    <w:lsdException w:name="endnote text" w:semiHidden="1" w:unhideWhenUsed="1"/>
+    <w:lsdException w:name="table of authorities" w:semiHidden="1" w:unhideWhenUsed="1"/>
+    <w:lsdException w:name="macro" w:semiHidden="1" w:unhideWhenUsed="1"/>
+    <w:lsdException w:name="toa heading" w:semiHidden="1" w:unhideWhenUsed="1"/>
+    <w:lsdException w:name="List" w:semiHidden="1" w:unhideWhenUsed="1"/>
+    <w:lsdException w:name="List Bullet" w:semiHidden="1" w:unhideWhenUsed="1"/>
+    <w:lsdException w:name="List Number" w:semiHidden="1" w:unhideWhenUsed="1"/>
+    <w:lsdException w:name="List 2" w:semiHidden="1" w:unhideWhenUsed="1"/>
+    <w:lsdException w:name="List 3" w:semiHidden="1" w:unhideWhenUsed="1"/>
+    <w:lsdException w:name="List 4" w:semiHidden="1" w:unhideWhenUsed="1"/>
+    <w:lsdException w:name="List 5" w:semiHidden="1" w:unhideWhenUsed="1"/>
+    <w:lsdException w:name="List Bullet 2" w:semiHidden="1" w:unhideWhenUsed="1"/>
+    <w:lsdException w:name="List Bullet 3" w:semiHidden="1" w:unhideWhenUsed="1"/>
+    <w:lsdException w:name="List Bullet 4" w:semiHidden="1" w:unhideWhenUsed="1"/>
+    <w:lsdException w:name="List Bullet 5" w:semiHidden="1" w:unhideWhenUsed="1"/>
+    <w:lsdException w:name="List Number 2" w:semiHidden="1" w:unhideWhenUsed="1"/>
+    <w:lsdException w:name="List Number 3" w:semiHidden="1" w:unhideWhenUsed="1"/>
+    <w:lsdException w:name="List Number 4" w:semiHidden="1" w:unhideWhenUsed="1"/>
+    <w:lsdException w:name="List Number 5" w:semiHidden="1" w:unhideWhenUsed="1"/>
+    <w:lsdException w:name="Title" w:uiPriority="10" w:qFormat="1"/>
+    <w:lsdException w:name="Closing" w:semiHidden="1" w:unhideWhenUsed="1"/>
+    <w:lsdException w:name="Signature" w:semiHidden="1" w:unhideWhenUsed="1"/>
+    <w:lsdException w:name="Default Paragraph Font" w:semiHidden="1" w:uiPriority="1" w:unhideWhenUsed="1"/>
+    <w:lsdException w:name="Body Text" w:semiHidden="1" w:unhideWhenUsed="1"/>
+    <w:lsdException w:name="Body Text Indent" w:semiHidden="1" w:unhideWhenUsed="1"/>
+    <w:lsdException w:name="List Continue" w:semiHidden="1" w:unhideWhenUsed="1"/>
+    <w:lsdException w:name="List Continue 2" w:semiHidden="1" w:unhideWhenUsed="1"/>
+    <w:lsdException w:name="List Continue 3" w:semiHidden="1" w:unhideWhenUsed="1"/>
+    <w:lsdException w:name="List Continue 4" w:semiHidden="1" w:unhideWhenUsed="1"/>
+    <w:lsdException w:name="List Continue 5" w:semiHidden="1" w:unhideWhenUsed="1"/>
+    <w:lsdException w:name="Message Header" w:semiHidden="1" w:unhideWhenUsed="1"/>
+    <w:lsdException w:name="Subtitle" w:uiPriority="11" w:qFormat="1"/>
+    <w:lsdException w:name="Salutation" w:semiHidden="1" w:unhideWhenUsed="1"/>
+    <w:lsdException w:name="Date" w:semiHidden="1" w:unhideWhenUsed="1"/>
+    <w:lsdException w:name="Body Text First Indent" w:semiHidden="1" w:unhideWhenUsed="1"/>
+    <w:lsdException w:name="Body Text First Indent 2" w:semiHidden="1" w:unhideWhenUsed="1"/>
+    <w:lsdException w:name="Note Heading" w:semiHidden="1" w:unhideWhenUsed="1"/>
+    <w:lsdException w:name="Body Text 2" w:semiHidden="1" w:unhideWhenUsed="1"/>
+    <w:lsdException w:name="Body Text 3" w:semiHidden="1" w:unhideWhenUsed="1"/>
+    <w:lsdException w:name="Body Text Indent 2" w:semiHidden="1" w:unhideWhenUsed="1"/>
+    <w:lsdException w:name="Body Text Indent 3" w:semiHidden="1" w:unhideWhenUsed="1"/>
+    <w:lsdException w:name="Block Text" w:semiHidden="1" w:unhideWhenUsed="1"/>
+    <w:lsdException w:name="Hyperlink" w:semiHidden="1" w:unhideWhenUsed="1"/>
+    <w:lsdException w:name="FollowedHyperlink" w:semiHidden="1" w:unhideWhenUsed="1"/>
+    <w:lsdException w:name="Strong" w:uiPriority="22" w:qFormat="1"/>
+    <w:lsdException w:name="Emphasis" w:uiPriority="20" w:qFormat="1"/>
+    <w:lsdException w:name="Document Map" w:semiHidden="1" w:unhideWhenUsed="1"/>
+    <w:lsdException w:name="Plain Text" w:semiHidden="1" w:unhideWhenUsed="1"/>
+    <w:lsdException w:name="E-mail Signature" w:semiHidden="1" w:unhideWhenUsed="1"/>
+    <w:lsdException w:name="HTML Top of Form" w:semiHidden="1" w:unhideWhenUsed="1"/>
+    <w:lsdException w:name="HTML Bottom of Form" w:semiHidden="1" w:unhideWhenUsed="1"/>
+    <w:lsdException w:name="Normal (Web)" w:semiHidden="1" w:unhideWhenUsed="1"/>
+    <w:lsdException w:name="HTML Acronym" w:semiHidden="1" w:unhideWhenUsed="1"/>
+    <w:lsdException w:name="HTML Address" w:semiHidden="1" w:unhideWhenUsed="1"/>
+    <w:lsdException w:name="HTML Cite" w:semiHidden="1" w:unhideWhenUsed="1"/>
+    <w:lsdException w:name="HTML Code" w:semiHidden="1" w:unhideWhenUsed="1"/>
+    <w:lsdException w:name="HTML Definition" w:semiHidden="1" w:unhideWhenUsed="1"/>
+    <w:lsdException w:name="HTML Keyboard" w:semiHidden="1" w:unhideWhenUsed="1"/>
+    <w:lsdException w:name="HTML Preformatted" w:semiHidden="1" w:unhideWhenUsed="1"/>
+    <w:lsdException w:name="HTML Sample" w:semiHidden="1" w:unhideWhenUsed="1"/>
+    <w:lsdException w:name="HTML Typewriter" w:semiHidden="1" w:unhideWhenUsed="1"/>
+    <w:lsdException w:name="HTML Variable" w:semiHidden="1" w:unhideWhenUsed="1"/>
+    <w:lsdException w:name="Normal Table" w:semiHidden="1" w:unhideWhenUsed="1"/>
+    <w:lsdException w:name="annotation subject" w:semiHidden="1" w:unhideWhenUsed="1"/>
+    <w:lsdException w:name="No List" w:semiHidden="1" w:unhideWhenUsed="1"/>
+    <w:lsdException w:name="Outline List 1" w:semiHidden="1" w:unhideWhenUsed="1"/>
+    <w:lsdException w:name="Outline List 2" w:semiHidden="1" w:unhideWhenUsed="1"/>
+    <w:lsdException w:name="Outline List 3" w:semiHidden="1" w:unhideWhenUsed="1"/>
+    <w:lsdException w:name="Table Simple 1" w:semiHidden="1" w:unhideWhenUsed="1"/>
+    <w:lsdException w:name="Table Simple 2" w:semiHidden="1" w:unhideWhenUsed="1"/>
+    <w:lsdException w:name="Table Simple 3" w:semiHidden="1" w:unhideWhenUsed="1"/>
+    <w:lsdException w:name="Table Classic 1" w:semiHidden="1" w:unhideWhenUsed="1"/>
+    <w:lsdException w:name="Table Classic 2" w:semiHidden="1" w:unhideWhenUsed="1"/>
+    <w:lsdException w:name="Table Classic 3" w:semiHidden="1" w:unhideWhenUsed="1"/>
+    <w:lsdException w:name="Table Classic 4" w:semiHidden="1" w:unhideWhenUsed="1"/>
+    <w:lsdException w:name="Table Colorful 1" w:semiHidden="1" w:unhideWhenUsed="1"/>
+    <w:lsdException w:name="Table Colorful 2" w:semiHidden="1" w:unhideWhenUsed="1"/>
+    <w:lsdException w:name="Table Colorful 3" w:semiHidden="1" w:unhideWhenUsed="1"/>
+    <w:lsdException w:name="Table Columns 1" w:semiHidden="1" w:unhideWhenUsed="1"/>
+    <w:lsdException w:name="Table Columns 2" w:semiHidden="1" w:unhideWhenUsed="1"/>
+    <w:lsdException w:name="Table Columns 3" w:semiHidden="1" w:unhideWhenUsed="1"/>
+    <w:lsdException w:name="Table Columns 4" w:semiHidden="1" w:unhideWhenUsed="1"/>
+    <w:lsdException w:name="Table Columns 5" w:semiHidden="1" w:unhideWhenUsed="1"/>
+    <w:lsdException w:name="Table Grid 1" w:semiHidden="1" w:unhideWhenUsed="1"/>
+    <w:lsdException w:name="Table Grid 2" w:semiHidden="1" w:unhideWhenUsed="1"/>
+    <w:lsdException w:name="Table Grid 3" w:semiHidden="1" w:unhideWhenUsed="1"/>
+    <w:lsdException w:name="Table Grid 4" w:semiHidden="1" w:unhideWhenUsed="1"/>
+    <w:lsdException w:name="Table Grid 5" w:semiHidden="1" w:unhideWhenUsed="1"/>
+    <w:lsdException w:name="Table Grid 6" w:semiHidden="1" w:unhideWhenUsed="1"/>
+    <w:lsdException w:name="Table Grid 7" w:semiHidden="1" w:unhideWhenUsed="1"/>
+    <w:lsdException w:name="Table Grid 8" w:semiHidden="1" w:unhideWhenUsed="1"/>
+    <w:lsdException w:name="Table List 1" w:semiHidden="1" w:unhideWhenUsed="1"/>
+    <w:lsdException w:name="Table List 2" w:semiHidden="1" w:unhideWhenUsed="1"/>
+    <w:lsdException w:name="Table List 3" w:semiHidden="1" w:unhideWhenUsed="1"/>
+    <w:lsdException w:name="Table List 4" w:semiHidden="1" w:unhideWhenUsed="1"/>
+    <w:lsdException w:name="Table List 5" w:semiHidden="1" w:unhideWhenUsed="1"/>
+    <w:lsdException w:name="Table List 6" w:semiHidden="1" w:unhideWhenUsed="1"/>
+    <w:lsdException w:name="Table List 7" w:semiHidden="1" w:unhideWhenUsed="1"/>
+    <w:lsdException w:name="Table List 8" w:semiHidden="1" w:unhideWhenUsed="1"/>
+    <w:lsdException w:name="Table 3D effects 1" w:semiHidden="1" w:unhideWhenUsed="1"/>
+    <w:lsdException w:name="Table 3D effects 2" w:semiHidden="1" w:unhideWhenUsed="1"/>
+    <w:lsdException w:name="Table 3D effects 3" w:semiHidden="1" w:unhideWhenUsed="1"/>
+    <w:lsdException w:name="Table Contemporary" w:semiHidden="1" w:unhideWhenUsed="1"/>
+    <w:lsdException w:name="Table Elegant" w:semiHidden="1" w:unhideWhenUsed="1"/>
+    <w:lsdException w:name="Table Professional" w:semiHidden="1" w:unhideWhenUsed="1"/>
+    <w:lsdException w:name="Table Subtle 1" w:semiHidden="1" w:unhideWhenUsed="1"/>
+    <w:lsdException w:name="Table Subtle 2" w:semiHidden="1" w:unhideWhenUsed="1"/>
+    <w:lsdException w:name="Table Web 1" w:semiHidden="1" w:unhideWhenUsed="1"/>
+    <w:lsdException w:name="Table Web 2" w:semiHidden="1" w:unhideWhenUsed="1"/>
+    <w:lsdException w:name="Table Web 3" w:semiHidden="1" w:unhideWhenUsed="1"/>
+    <w:lsdException w:name="Balloon Text" w:semiHidden="1" w:unhideWhenUsed="1"/>
+    <w:lsdException w:name="Table Grid" w:uiPriority="59"/>
+    <w:lsdException w:name="Table Theme" w:semiHidden="1" w:unhideWhenUsed="1"/>
+    <w:lsdException w:name="Placeholder Text" w:semiHidden="1"/>
+    <w:lsdException w:name="No Spacing" w:uiPriority="1" w:qFormat="1"/>
+    <w:lsdException w:name="Light Shading" w:uiPriority="60"/>
+    <w:lsdException w:name="Light List" w:uiPriority="61"/>
+    <w:lsdException w:name="Light Grid" w:uiPriority="62"/>
+    <w:lsdException w:name="Medium Shading 1" w:uiPriority="63"/>
+    <w:lsdException w:name="Medium Shading 2" w:uiPriority="64"/>
+    <w:lsdException w:name="Medium List 1" w:uiPriority="65"/>
+    <w:lsdException w:name="Medium List 2" w:uiPriority="66"/>
+    <w:lsdException w:name="Medium Grid 1" w:uiPriority="67"/>
+    <w:lsdException w:name="Medium Grid 2" w:uiPriority="68"/>
+    <w:lsdException w:name="Medium Grid 3" w:uiPriority="69"/>
+    <w:lsdException w:name="Dark List" w:uiPriority="70"/>
+    <w:lsdException w:name="Colorful Shading" w:uiPriority="71"/>
+    <w:lsdException w:name="Colorful List" w:uiPriority="72"/>
+    <w:lsdException w:name="Colorful Grid" w:uiPriority="73"/>
+    <w:lsdException w:name="Light Shading Accent 1" w:uiPriority="60"/>
+    <w:lsdException w:name="Light List Accent 1" w:uiPriority="61"/>
+    <w:lsdException w:name="Light Grid Accent 1" w:uiPriority="62"/>
+    <w:lsdException w:name="Medium Shading 1 Accent 1" w:uiPriority="63"/>
+    <w:lsdException w:name="Medium Shading 2 Accent 1" w:uiPriority="64"/>
+    <w:lsdException w:name="Medium List 1 Accent 1" w:uiPriority="65"/>
+    <w:lsdException w:name="Revision" w:semiHidden="1"/>
+    <w:lsdException w:name="List Paragraph" w:uiPriority="34" w:qFormat="1"/>
+    <w:lsdException w:name="Quote" w:uiPriority="29" w:qFormat="1"/>
+    <w:lsdException w:name="Intense Quote" w:uiPriority="30" w:qFormat="1"/>
+    <w:lsdException w:name="Medium List 2 Accent 1" w:uiPriority="66"/>
+    <w:lsdException w:name="Medium Grid 1 Accent 1" w:uiPriority="67"/>
+    <w:lsdException w:name="Medium Grid 2 Accent 1" w:uiPriority="68"/>
+    <w:lsdException w:name="Medium Grid 3 Accent 1" w:uiPriority="69"/>
+    <w:lsdException w:name="Dark List Accent 1" w:uiPriority="70"/>
+    <w:lsdException w:name="Colorful Shading Accent 1" w:uiPriority="71"/>
+    <w:lsdException w:name="Colorful List Accent 1" w:uiPriority="72"/>
+    <w:lsdException w:name="Colorful Grid Accent 1" w:uiPriority="73"/>
+    <w:lsdException w:name="Light Shading Accent 2" w:uiPriority="60"/>
+    <w:lsdException w:name="Light List Accent 2" w:uiPriority="61"/>
+    <w:lsdException w:name="Light Grid Accent 2" w:uiPriority="62"/>
+    <w:lsdException w:name="Medium Shading 1 Accent 2" w:uiPriority="63"/>
+    <w:lsdException w:name="Medium Shading 2 Accent 2" w:uiPriority="64"/>
+    <w:lsdException w:name="Medium List 1 Accent 2" w:uiPriority="65"/>
+    <w:lsdException w:name="Medium List 2 Accent 2" w:uiPriority="66"/>
+    <w:lsdException w:name="Medium Grid 1 Accent 2" w:uiPriority="67"/>
+    <w:lsdException w:name="Medium Grid 2 Accent 2" w:uiPriority="68"/>
+    <w:lsdException w:name="Medium Grid 3 Accent 2" w:uiPriority="69"/>
+    <w:lsdException w:name="Dark List Accent 2" w:uiPriority="70"/>
+    <w:lsdException w:name="Colorful Shading Accent 2" w:uiPriority="71"/>
+    <w:lsdException w:name="Colorful List Accent 2" w:uiPriority="72"/>
+    <w:lsdException w:name="Colorful Grid Accent 2" w:uiPriority="73"/>
+    <w:lsdException w:name="Light Shading Accent 3" w:uiPriority="60"/>
+    <w:lsdException w:name="Light List Accent 3" w:uiPriority="61"/>
+    <w:lsdException w:name="Light Grid Accent 3" w:uiPriority="62"/>
+    <w:lsdException w:name="Medium Shading 1 Accent 3" w:uiPriority="63"/>
+    <w:lsdException w:name="Medium Shading 2 Accent 3" w:uiPriority="64"/>
+    <w:lsdException w:name="Medium List 1 Accent 3" w:uiPriority="65"/>
+    <w:lsdException w:name="Medium List 2 Accent 3" w:uiPriority="66"/>
+    <w:lsdException w:name="Medium Grid 1 Accent 3" w:uiPriority="67"/>
+    <w:lsdException w:name="Medium Grid 2 Accent 3" w:uiPriority="68"/>
+    <w:lsdException w:name="Medium Grid 3 Accent 3" w:uiPriority="69"/>
+    <w:lsdException w:name="Dark List Accent 3" w:uiPriority="70"/>
+    <w:lsdException w:name="Colorful Shading Accent 3" w:uiPriority="71"/>
+    <w:lsdException w:name="Colorful List Accent 3" w:uiPriority="72"/>
+    <w:lsdException w:name="Colorful Grid Accent 3" w:uiPriority="73"/>
+    <w:lsdException w:name="Light Shading Accent 4" w:uiPriority="60"/>
+    <w:lsdException w:name="Light List Accent 4" w:uiPriority="61"/>
+    <w:lsdException w:name="Light Grid Accent 4" w:uiPriority="62"/>
+    <w:lsdException w:name="Medium Shading 1 Accent 4" w:uiPriority="63"/>
+    <w:lsdException w:name="Medium Shading 2 Accent 4" w:uiPriority="64"/>
+    <w:lsdException w:name="Medium List 1 Accent 4" w:uiPriority="65"/>
+    <w:lsdException w:name="Medium List 2 Accent 4" w:uiPriority="66"/>
+    <w:lsdException w:name="Medium Grid 1 Accent 4" w:uiPriority="67"/>
+    <w:lsdException w:name="Medium Grid 2 Accent 4" w:uiPriority="68"/>
+    <w:lsdException w:name="Medium Grid 3 Accent 4" w:uiPriority="69"/>
+    <w:lsdException w:name="Dark List Accent 4" w:uiPriority="70"/>
+    <w:lsdException w:name="Colorful Shading Accent 4" w:uiPriority="71"/>
+    <w:lsdException w:name="Colorful List Accent 4" w:uiPriority="72"/>
+    <w:lsdException w:name="Colorful Grid Accent 4" w:uiPriority="73"/>
+    <w:lsdException w:name="Light Shading Accent 5" w:uiPriority="60"/>
+    <w:lsdException w:name="Light List Accent 5" w:uiPriority="61"/>
+    <w:lsdException w:name="Light Grid Accent 5" w:uiPriority="62"/>
+    <w:lsdException w:name="Medium Shading 1 Accent 5" w:uiPriority="63"/>
+    <w:lsdException w:name="Medium Shading 2 Accent 5" w:uiPriority="64"/>
+    <w:lsdException w:name="Medium List 1 Accent 5" w:uiPriority="65"/>
+    <w:lsdException w:name="Medium List 2 Accent 5" w:uiPriority="66"/>
+    <w:lsdException w:name="Medium Grid 1 Accent 5" w:uiPriority="67"/>
+    <w:lsdException w:name="Medium Grid 2 Accent 5" w:uiPriority="68"/>
+    <w:lsdException w:name="Medium Grid 3 Accent 5" w:uiPriority="69"/>
+    <w:lsdException w:name="Dark List Accent 5" w:uiPriority="70"/>
+    <w:lsdException w:name="Colorful Shading Accent 5" w:uiPriority="71"/>
+    <w:lsdException w:name="Colorful List Accent 5" w:uiPriority="72"/>
+    <w:lsdException w:name="Colorful Grid Accent 5" w:uiPriority="73"/>
+    <w:lsdException w:name="Light Shading Accent 6" w:uiPriority="60"/>
+    <w:lsdException w:name="Light List Accent 6" w:uiPriority="61"/>
+    <w:lsdException w:name="Light Grid Accent 6" w:uiPriority="62"/>
+    <w:lsdException w:name="Medium Shading 1 Accent 6" w:uiPriority="63"/>
+    <w:lsdException w:name="Medium Shading 2 Accent 6" w:uiPriority="64"/>
+    <w:lsdException w:name="Medium List 1 Accent 6" w:uiPriority="65"/>
+    <w:lsdException w:name="Medium List 2 Accent 6" w:uiPriority="66"/>
+    <w:lsdException w:name="Medium Grid 1 Accent 6" w:uiPriority="67"/>
+    <w:lsdException w:name="Medium Grid 2 Accent 6" w:uiPriority="68"/>
+    <w:lsdException w:name="Medium Grid 3 Accent 6" w:uiPriority="69"/>
+    <w:lsdException w:name="Dark List Accent 6" w:uiPriority="70"/>
+    <w:lsdException w:name="Colorful Shading Accent 6" w:uiPriority="71"/>
+    <w:lsdException w:name="Colorful List Accent 6" w:uiPriority="72"/>
+    <w:lsdException w:name="Colorful Grid Accent 6" w:uiPriority="73"/>
+    <w:lsdException w:name="Subtle Emphasis" w:uiPriority="19" w:qFormat="1"/>
+    <w:lsdException w:name="Intense Emphasis" w:uiPriority="21" w:qFormat="1"/>
+    <w:lsdException w:name="Subtle Reference" w:uiPriority="31" w:qFormat="1"/>
+    <w:lsdException w:name="Intense Reference" w:uiPriority="32" w:qFormat="1"/>
+    <w:lsdException w:name="Book Title" w:uiPriority="33" w:qFormat="1"/>
+    <w:lsdException w:name="Bibliography" w:semiHidden="1" w:uiPriority="37" w:unhideWhenUsed="1"/>
+    <w:lsdException w:name="TOC Heading" w:semiHidden="1" w:uiPriority="39" w:unhideWhenUsed="1" w:qFormat="1"/>
+    <w:lsdException w:name="Plain Table 1" w:uiPriority="41"/>
+    <w:lsdException w:name="Plain Table 2" w:uiPriority="42"/>
+    <w:lsdException w:name="Plain Table 3" w:uiPriority="43"/>
+    <w:lsdException w:name="Plain Table 4" w:uiPriority="44"/>
+    <w:lsdException w:name="Plain Table 5" w:uiPriority="45"/>
+    <w:lsdException w:name="Grid Table Light" w:uiPriority="40"/>
+    <w:lsdException w:name="Grid Table 1 Light" w:uiPriority="46"/>
+    <w:lsdException w:name="Grid Table 2" w:uiPriority="47"/>
+    <w:lsdException w:name="Grid Table 3" w:uiPriority="48"/>
+    <w:lsdException w:name="Grid Table 4" w:uiPriority="49"/>
+    <w:lsdException w:name="Grid Table 5 Dark" w:uiPriority="50"/>
+    <w:lsdException w:name="Grid Table 6 Colorful" w:uiPriority="51"/>
+    <w:lsdException w:name="Grid Table 7 Colorful" w:uiPriority="52"/>
+    <w:lsdException w:name="Grid Table 1 Light Accent 1" w:uiPriority="46"/>
+    <w:lsdException w:name="Grid Table 2 Accent 1" w:uiPriority="47"/>
+    <w:lsdException w:name="Grid Table 3 Accent 1" w:uiPriority="48"/>
+    <w:lsdException w:name="Grid Table 4 Accent 1" w:uiPriority="49"/>
+    <w:lsdException w:name="Grid Table 5 Dark Accent 1" w:uiPriority="50"/>
+    <w:lsdException w:name="Grid Table 6 Colorful Accent 1" w:uiPriority="51"/>
+    <w:lsdException w:name="Grid Table 7 Colorful Accent 1" w:uiPriority="52"/>
+    <w:lsdException w:name="Grid Table 1 Light Accent 2" w:uiPriority="46"/>
+    <w:lsdException w:name="Grid Table 2 Accent 2" w:uiPriority="47"/>
+    <w:lsdException w:name="Grid Table 3 Accent 2" w:uiPriority="48"/>
+    <w:lsdException w:name="Grid Table 4 Accent 2" w:uiPriority="49"/>
+    <w:lsdException w:name="Grid Table 5 Dark Accent 2" w:uiPriority="50"/>
+    <w:lsdException w:name="Grid Table 6 Colorful Accent 2" w:uiPriority="51"/>
+    <w:lsdException w:name="Grid Table 7 Colorful Accent 2" w:uiPriority="52"/>
+    <w:lsdException w:name="Grid Table 1 Light Accent 3" w:uiPriority="46"/>
+    <w:lsdException w:name="Grid Table 2 Accent 3" w:uiPriority="47"/>
+    <w:lsdException w:name="Grid Table 3 Accent 3" w:uiPriority="48"/>
+    <w:lsdException w:name="Grid Table 4 Accent 3" w:uiPriority="49"/>
+    <w:lsdException w:name="Grid Table 5 Dark Accent 3" w:uiPriority="50"/>
+    <w:lsdException w:name="Grid Table 6 Colorful Accent 3" w:uiPriority="51"/>
+    <w:lsdException w:name="Grid Table 7 Colorful Accent 3" w:uiPriority="52"/>
+    <w:lsdException w:name="Grid Table 1 Light Accent 4" w:uiPriority="46"/>
+    <w:lsdException w:name="Grid Table 2 Accent 4" w:uiPriority="47"/>
+    <w:lsdException w:name="Grid Table 3 Accent 4" w:uiPriority="48"/>
+    <w:lsdException w:name="Grid Table 4 Accent 4" w:uiPriority="49"/>
+    <w:lsdException w:name="Grid Table 5 Dark Accent 4" w:uiPriority="50"/>
+    <w:lsdException w:name="Grid Table 6 Colorful Accent 4" w:uiPriority="51"/>
+    <w:lsdException w:name="Grid Table 7 Colorful Accent 4" w:uiPriority="52"/>
+    <w:lsdException w:name="Grid Table 1 Light Accent 5" w:uiPriority="46"/>
+    <w:lsdException w:name="Grid Table 2 Accent 5" w:uiPriority="47"/>
+    <w:lsdException w:name="Grid Table 3 Accent 5" w:uiPriority="48"/>
+    <w:lsdException w:name="Grid Table 4 Accent 5" w:uiPriority="49"/>
+    <w:lsdException w:name="Grid Table 5 Dark Accent 5" w:uiPriority="50"/>
+    <w:lsdException w:name="Grid Table 6 Colorful Accent 5" w:uiPriority="51"/>
+    <w:lsdException w:name="Grid Table 7 Colorful Accent 5" w:uiPriority="52"/>
+    <w:lsdException w:name="Grid Table 1 Light Accent 6" w:uiPriority="46"/>
+    <w:lsdException w:name="Grid Table 2 Accent 6" w:uiPriority="47"/>
+    <w:lsdException w:name="Grid Table 3 Accent 6" w:uiPriority="48"/>
+    <w:lsdException w:name="Grid Table 4 Accent 6" w:uiPriority="49"/>
+    <w:lsdException w:name="Grid Table 5 Dark Accent 6" w:uiPriority="50"/>
+    <w:lsdException w:name="Grid Table 6 Colorful Accent 6" w:uiPriority="51"/>
+    <w:lsdException w:name="Grid Table 7 Colorful Accent 6" w:uiPriority="52"/>
+    <w:lsdException w:name="List Table 1 Light" w:uiPriority="46"/>
+    <w:lsdException w:name="List Table 2" w:uiPriority="47"/>
+    <w:lsdException w:name="List Table 3" w:uiPriority="48"/>
+    <w:lsdException w:name="List Table 4" w:uiPriority="49"/>
+    <w:lsdException w:name="List Table 5 Dark" w:uiPriority="50"/>
+    <w:lsdException w:name="List Table 6 Colorful" w:uiPriority="51"/>
+    <w:lsdException w:name="List Table 7 Colorful" w:uiPriority="52"/>
+    <w:lsdException w:name="List Table 1 Light Accent 1" w:uiPriority="46"/>
+    <w:lsdException w:name="List Table 2 Accent 1" w:uiPriority="47"/>
+    <w:lsdException w:name="List Table 3 Accent 1" w:uiPriority="48"/>
+    <w:lsdException w:name="List Table 4 Accent 1" w:uiPriority="49"/>
+    <w:lsdException w:name="List Table 5 Dark Accent 1" w:uiPriority="50"/>
+    <w:lsdException w:name="List Table 6 Colorful Accent 1" w:uiPriority="51"/>
+    <w:lsdException w:name="List Table 7 Colorful Accent 1" w:uiPriority="52"/>
+    <w:lsdException w:name="List Table 1 Light Accent 2" w:uiPriority="46"/>
+    <w:lsdException w:name="List Table 2 Accent 2" w:uiPriority="47"/>
+    <w:lsdException w:name="List Table 3 Accent 2" w:uiPriority="48"/>
+    <w:lsdException w:name="List Table 4 Accent 2" w:uiPriority="49"/>
+    <w:lsdException w:name="List Table 5 Dark Accent 2" w:uiPriority="50"/>
+    <w:lsdException w:name="List Table 6 Colorful Accent 2" w:uiPriority="51"/>
+    <w:lsdException w:name="List Table 7 Colorful Accent 2" w:uiPriority="52"/>
+    <w:lsdException w:name="List Table 1 Light Accent 3" w:uiPriority="46"/>
+    <w:lsdException w:name="List Table 2 Accent 3" w:uiPriority="47"/>
+    <w:lsdException w:name="List Table 3 Accent 3" w:uiPriority="48"/>
+    <w:lsdException w:name="List Table 4 Accent 3" w:uiPriority="49"/>
+    <w:lsdException w:name="List Table 5 Dark Accent 3" w:uiPriority="50"/>
+    <w:lsdException w:name="List Table 6 Colorful Accent 3" w:uiPriority="51"/>
+    <w:lsdException w:name="List Table 7 Colorful Accent 3" w:uiPriority="52"/>
+    <w:lsdException w:name="List Table 1 Light Accent 4" w:uiPriority="46"/>
+    <w:lsdException w:name="List Table 2 Accent 4" w:uiPriority="47"/>
+    <w:lsdException w:name="List Table 3 Accent 4" w:uiPriority="48"/>
+    <w:lsdException w:name="List Table 4 Accent 4" w:uiPriority="49"/>
+    <w:lsdException w:name="List Table 5 Dark Accent 4" w:uiPriority="50"/>
+    <w:lsdException w:name="List Table 6 Colorful Accent 4" w:uiPriority="51"/>
+    <w:lsdException w:name="List Table 7 Colorful Accent 4" w:uiPriority="52"/>
+    <w:lsdException w:name="List Table 1 Light Accent 5" w:uiPriority="46"/>
+    <w:lsdException w:name="List Table 2 Accent 5" w:uiPriority="47"/>
+    <w:lsdException w:name="List Table 3 Accent 5" w:uiPriority="48"/>
+    <w:lsdException w:name="List Table 4 Accent 5" w:uiPriority="49"/>
+    <w:lsdException w:name="List Table 5 Dark Accent 5" w:uiPriority="50"/>
+    <w:lsdException w:name="List Table 6 Colorful Accent 5" w:uiPriority="51"/>
+    <w:lsdException w:name="List Table 7 Colorful Accent 5" w:uiPriority="52"/>
+    <w:lsdException w:name="List Table 1 Light Accent 6" w:uiPriority="46"/>
+    <w:lsdException w:name="List Table 2 Accent 6" w:uiPriority="47"/>
+    <w:lsdException w:name="List Table 3 Accent 6" w:uiPriority="48"/>
+    <w:lsdException w:name="List Table 4 Accent 6" w:uiPriority="49"/>
+    <w:lsdException w:name="List Table 5 Dark Accent 6" w:uiPriority="50"/>
+    <w:lsdException w:name="List Table 6 Colorful Accent 6" w:uiPriority="51"/>
+    <w:lsdException w:name="List Table 7 Colorful Accent 6" w:uiPriority="52"/>
   </w:latentStyles>
-  <w:style w:type="paragraph" w:default="1" w:styleId="a">
+  <w:style w:type="paragraph" w:default="1" w:styleId="Normal">
     <w:name w:val="Normal"/>
     <w:qFormat/>
     <w:rsid w:val="00D455A6"/>
@@ -1416,10 +1652,10 @@
       <w:szCs w:val="24"/>
     </w:rPr>
   </w:style>
-  <w:style w:type="paragraph" w:styleId="1">
+  <w:style w:type="paragraph" w:styleId="Heading1">
     <w:name w:val="heading 1"/>
-    <w:basedOn w:val="a"/>
-    <w:next w:val="a"/>
+    <w:basedOn w:val="Normal"/>
+    <w:next w:val="Normal"/>
     <w:qFormat/>
     <w:rsid w:val="00D455A6"/>
     <w:pPr>
@@ -1438,10 +1674,10 @@
       <w:sz w:val="28"/>
     </w:rPr>
   </w:style>
-  <w:style w:type="paragraph" w:styleId="2">
+  <w:style w:type="paragraph" w:styleId="Heading2">
     <w:name w:val="heading 2"/>
-    <w:basedOn w:val="a"/>
-    <w:next w:val="a"/>
+    <w:basedOn w:val="Normal"/>
+    <w:next w:val="Normal"/>
     <w:qFormat/>
     <w:rsid w:val="00D455A6"/>
     <w:pPr>
@@ -1455,18 +1691,17 @@
       <w:sz w:val="28"/>
     </w:rPr>
   </w:style>
-  <w:style w:type="character" w:default="1" w:styleId="a0">
+  <w:style w:type="character" w:default="1" w:styleId="DefaultParagraphFont">
     <w:name w:val="Default Paragraph Font"/>
     <w:uiPriority w:val="1"/>
     <w:semiHidden/>
     <w:unhideWhenUsed/>
   </w:style>
-  <w:style w:type="table" w:default="1" w:styleId="a1">
+  <w:style w:type="table" w:default="1" w:styleId="TableNormal">
     <w:name w:val="Normal Table"/>
     <w:uiPriority w:val="99"/>
     <w:semiHidden/>
     <w:unhideWhenUsed/>
-    <w:qFormat/>
     <w:tblPr>
       <w:tblInd w:w="0" w:type="dxa"/>
       <w:tblCellMar>
@@ -1477,7 +1712,7 @@
       </w:tblCellMar>
     </w:tblPr>
   </w:style>
-  <w:style w:type="numbering" w:default="1" w:styleId="a2">
+  <w:style w:type="numbering" w:default="1" w:styleId="NoList">
     <w:name w:val="No List"/>
     <w:uiPriority w:val="99"/>
     <w:semiHidden/>
@@ -1497,9 +1732,9 @@
       <w:rFonts w:ascii="Arial" w:hAnsi="Arial" w:cs="Arial"/>
     </w:rPr>
   </w:style>
-  <w:style w:type="paragraph" w:styleId="a3">
+  <w:style w:type="paragraph" w:styleId="FootnoteText">
     <w:name w:val="footnote text"/>
-    <w:basedOn w:val="a"/>
+    <w:basedOn w:val="Normal"/>
     <w:semiHidden/>
     <w:rsid w:val="00D455A6"/>
     <w:rPr>
@@ -1507,7 +1742,7 @@
       <w:szCs w:val="20"/>
     </w:rPr>
   </w:style>
-  <w:style w:type="character" w:styleId="a4">
+  <w:style w:type="character" w:styleId="FootnoteReference">
     <w:name w:val="footnote reference"/>
     <w:semiHidden/>
     <w:rsid w:val="00D455A6"/>
@@ -1515,9 +1750,9 @@
       <w:vertAlign w:val="superscript"/>
     </w:rPr>
   </w:style>
-  <w:style w:type="paragraph" w:styleId="a5">
+  <w:style w:type="paragraph" w:styleId="BodyTextIndent">
     <w:name w:val="Body Text Indent"/>
-    <w:basedOn w:val="a"/>
+    <w:basedOn w:val="Normal"/>
     <w:semiHidden/>
     <w:rsid w:val="00D455A6"/>
     <w:pPr>
@@ -1531,13 +1766,12 @@
       <w:lang w:eastAsia="en-US"/>
     </w:rPr>
   </w:style>
-  <w:style w:type="table" w:styleId="a6">
+  <w:style w:type="table" w:styleId="TableGrid">
     <w:name w:val="Table Grid"/>
-    <w:basedOn w:val="a1"/>
+    <w:basedOn w:val="TableNormal"/>
     <w:uiPriority w:val="59"/>
     <w:rsid w:val="00046366"/>
     <w:tblPr>
-      <w:tblInd w:w="0" w:type="dxa"/>
       <w:tblBorders>
         <w:top w:val="single" w:sz="4" w:space="0" w:color="000000"/>
         <w:left w:val="single" w:sz="4" w:space="0" w:color="000000"/>
@@ -1546,18 +1780,12 @@
         <w:insideH w:val="single" w:sz="4" w:space="0" w:color="000000"/>
         <w:insideV w:val="single" w:sz="4" w:space="0" w:color="000000"/>
       </w:tblBorders>
-      <w:tblCellMar>
-        <w:top w:w="0" w:type="dxa"/>
-        <w:left w:w="108" w:type="dxa"/>
-        <w:bottom w:w="0" w:type="dxa"/>
-        <w:right w:w="108" w:type="dxa"/>
-      </w:tblCellMar>
     </w:tblPr>
   </w:style>
-  <w:style w:type="paragraph" w:styleId="a7">
+  <w:style w:type="paragraph" w:styleId="BalloonText">
     <w:name w:val="Balloon Text"/>
-    <w:basedOn w:val="a"/>
-    <w:link w:val="a8"/>
+    <w:basedOn w:val="Normal"/>
+    <w:link w:val="BalloonTextChar"/>
     <w:uiPriority w:val="99"/>
     <w:semiHidden/>
     <w:unhideWhenUsed/>
@@ -1568,9 +1796,9 @@
       <w:szCs w:val="16"/>
     </w:rPr>
   </w:style>
-  <w:style w:type="character" w:customStyle="1" w:styleId="a8">
-    <w:name w:val="Текст выноски Знак"/>
-    <w:link w:val="a7"/>
+  <w:style w:type="character" w:customStyle="1" w:styleId="BalloonTextChar">
+    <w:name w:val="Balloon Text Char"/>
+    <w:link w:val="BalloonText"/>
     <w:uiPriority w:val="99"/>
     <w:semiHidden/>
     <w:rsid w:val="00B95782"/>
@@ -1580,10 +1808,10 @@
       <w:szCs w:val="16"/>
     </w:rPr>
   </w:style>
-  <w:style w:type="paragraph" w:styleId="a9">
+  <w:style w:type="paragraph" w:styleId="Header">
     <w:name w:val="header"/>
-    <w:basedOn w:val="a"/>
-    <w:link w:val="aa"/>
+    <w:basedOn w:val="Normal"/>
+    <w:link w:val="HeaderChar"/>
     <w:uiPriority w:val="99"/>
     <w:unhideWhenUsed/>
     <w:rsid w:val="004B4970"/>
@@ -1594,9 +1822,9 @@
       </w:tabs>
     </w:pPr>
   </w:style>
-  <w:style w:type="character" w:customStyle="1" w:styleId="aa">
-    <w:name w:val="Верхний колонтитул Знак"/>
-    <w:link w:val="a9"/>
+  <w:style w:type="character" w:customStyle="1" w:styleId="HeaderChar">
+    <w:name w:val="Header Char"/>
+    <w:link w:val="Header"/>
     <w:uiPriority w:val="99"/>
     <w:rsid w:val="004B4970"/>
     <w:rPr>
@@ -1604,12 +1832,11 @@
       <w:szCs w:val="24"/>
     </w:rPr>
   </w:style>
-  <w:style w:type="paragraph" w:styleId="ab">
+  <w:style w:type="paragraph" w:styleId="Footer">
     <w:name w:val="footer"/>
-    <w:basedOn w:val="a"/>
-    <w:link w:val="ac"/>
+    <w:basedOn w:val="Normal"/>
+    <w:link w:val="FooterChar"/>
     <w:uiPriority w:val="99"/>
-    <w:semiHidden/>
     <w:unhideWhenUsed/>
     <w:rsid w:val="004B4970"/>
     <w:pPr>
@@ -1619,20 +1846,19 @@
       </w:tabs>
     </w:pPr>
   </w:style>
-  <w:style w:type="character" w:customStyle="1" w:styleId="ac">
-    <w:name w:val="Нижний колонтитул Знак"/>
-    <w:link w:val="ab"/>
+  <w:style w:type="character" w:customStyle="1" w:styleId="FooterChar">
+    <w:name w:val="Footer Char"/>
+    <w:link w:val="Footer"/>
     <w:uiPriority w:val="99"/>
-    <w:semiHidden/>
     <w:rsid w:val="004B4970"/>
     <w:rPr>
       <w:sz w:val="24"/>
       <w:szCs w:val="24"/>
     </w:rPr>
   </w:style>
-  <w:style w:type="character" w:styleId="ad">
+  <w:style w:type="character" w:styleId="PlaceholderText">
     <w:name w:val="Placeholder Text"/>
-    <w:basedOn w:val="a0"/>
+    <w:basedOn w:val="DefaultParagraphFont"/>
     <w:uiPriority w:val="99"/>
     <w:semiHidden/>
     <w:rsid w:val="007C63BC"/>
@@ -1644,7 +1870,7 @@
 </file>
 
 <file path=word/glossary/document.xml><?xml version="1.0" encoding="utf-8"?>
-<w:glossaryDocument xmlns:ve="http://schemas.openxmlformats.org/markup-compatibility/2006" xmlns:o="urn:schemas-microsoft-com:office:office" xmlns:r="http://schemas.openxmlformats.org/officeDocument/2006/relationships" xmlns:m="http://schemas.openxmlformats.org/officeDocument/2006/math" xmlns:v="urn:schemas-microsoft-com:vml" xmlns:wp="http://schemas.openxmlformats.org/drawingml/2006/wordprocessingDrawing" xmlns:w10="urn:schemas-microsoft-com:office:word" xmlns:w="http://schemas.openxmlformats.org/wordprocessingml/2006/main" xmlns:wne="http://schemas.microsoft.com/office/word/2006/wordml">
+<w:glossaryDocument xmlns:wpc="http://schemas.microsoft.com/office/word/2010/wordprocessingCanvas" xmlns:mc="http://schemas.openxmlformats.org/markup-compatibility/2006" xmlns:o="urn:schemas-microsoft-com:office:office" xmlns:r="http://schemas.openxmlformats.org/officeDocument/2006/relationships" xmlns:m="http://schemas.openxmlformats.org/officeDocument/2006/math" xmlns:v="urn:schemas-microsoft-com:vml" xmlns:wp14="http://schemas.microsoft.com/office/word/2010/wordprocessingDrawing" xmlns:wp="http://schemas.openxmlformats.org/drawingml/2006/wordprocessingDrawing" xmlns:w10="urn:schemas-microsoft-com:office:word" xmlns:w="http://schemas.openxmlformats.org/wordprocessingml/2006/main" xmlns:w14="http://schemas.microsoft.com/office/word/2010/wordml" xmlns:w15="http://schemas.microsoft.com/office/word/2012/wordml" xmlns:wpg="http://schemas.microsoft.com/office/word/2010/wordprocessingGroup" xmlns:wpi="http://schemas.microsoft.com/office/word/2010/wordprocessingInk" xmlns:wne="http://schemas.microsoft.com/office/word/2006/wordml" xmlns:wps="http://schemas.microsoft.com/office/word/2010/wordprocessingShape" mc:Ignorable="w14 w15 wp14">
   <w:docParts>
     <w:docPart>
       <w:docPartPr>
@@ -1665,7 +1891,7 @@
         <w:p>
           <w:r>
             <w:rPr>
-              <w:rStyle w:val="a3"/>
+              <w:rStyle w:val="PlaceholderText"/>
             </w:rPr>
             <w:t>Место для ввода текста.</w:t>
           </w:r>
@@ -1690,7 +1916,7 @@
       <w:docPartBody>
         <w:p>
           <w:pPr>
-            <w:pStyle w:val="4F1EA864269C4D8DA3C48747F589B2656"/>
+            <w:pStyle w:val="4F1EA864269C4D8DA3C48747F589B2657"/>
           </w:pPr>
           <w:r>
             <w:rPr>
@@ -1751,7 +1977,7 @@
       <w:docPartBody>
         <w:p>
           <w:pPr>
-            <w:pStyle w:val="FFDE2894B1BB46FB87F20CAABB6147836"/>
+            <w:pStyle w:val="FFDE2894B1BB46FB87F20CAABB6147837"/>
           </w:pPr>
           <w:r>
             <w:rPr>
@@ -1794,7 +2020,7 @@
       <w:docPartBody>
         <w:p>
           <w:pPr>
-            <w:pStyle w:val="25DEF26E21AA4910979D9D5BA2C93ACA6"/>
+            <w:pStyle w:val="25DEF26E21AA4910979D9D5BA2C93ACA7"/>
           </w:pPr>
           <w:r>
             <w:rPr>
@@ -1830,7 +2056,7 @@
       <w:docPartBody>
         <w:p>
           <w:pPr>
-            <w:pStyle w:val="B5EA541ABDA6454B8BC8091F2BB4E91B6"/>
+            <w:pStyle w:val="B5EA541ABDA6454B8BC8091F2BB4E91B7"/>
           </w:pPr>
           <w:r>
             <w:rPr>
@@ -1859,7 +2085,7 @@
       <w:docPartBody>
         <w:p>
           <w:pPr>
-            <w:pStyle w:val="6A8975B80E7F4072B81F5C2F59CCFBA76"/>
+            <w:pStyle w:val="6A8975B80E7F4072B81F5C2F59CCFBA77"/>
           </w:pPr>
           <w:r>
             <w:rPr>
@@ -1901,7 +2127,7 @@
       <w:docPartBody>
         <w:p>
           <w:pPr>
-            <w:pStyle w:val="1BAF8D909F8B4ED8BD77E7C93CC1F2136"/>
+            <w:pStyle w:val="1BAF8D909F8B4ED8BD77E7C93CC1F2137"/>
           </w:pPr>
           <w:r>
             <w:rPr>
@@ -1943,11 +2169,11 @@
       <w:docPartBody>
         <w:p>
           <w:pPr>
-            <w:pStyle w:val="2072C78FA81F4EF28B3BEFE7537279A86"/>
+            <w:pStyle w:val="2072C78FA81F4EF28B3BEFE7537279A87"/>
           </w:pPr>
           <w:r>
             <w:rPr>
-              <w:rStyle w:val="a3"/>
+              <w:rStyle w:val="PlaceholderText"/>
             </w:rPr>
             <w:t>.</w:t>
           </w:r>
@@ -1973,7 +2199,7 @@
         <w:p>
           <w:r>
             <w:rPr>
-              <w:rStyle w:val="a3"/>
+              <w:rStyle w:val="PlaceholderText"/>
             </w:rPr>
             <w:t>Место для ввода текста.</w:t>
           </w:r>
@@ -1985,7 +2211,7 @@
 </file>
 
 <file path=word/glossary/fontTable.xml><?xml version="1.0" encoding="utf-8"?>
-<w:fonts xmlns:r="http://schemas.openxmlformats.org/officeDocument/2006/relationships" xmlns:w="http://schemas.openxmlformats.org/wordprocessingml/2006/main">
+<w:fonts xmlns:mc="http://schemas.openxmlformats.org/markup-compatibility/2006" xmlns:r="http://schemas.openxmlformats.org/officeDocument/2006/relationships" xmlns:w="http://schemas.openxmlformats.org/wordprocessingml/2006/main" xmlns:w14="http://schemas.microsoft.com/office/word/2010/wordml" xmlns:w15="http://schemas.microsoft.com/office/word/2012/wordml" mc:Ignorable="w14 w15">
   <w:font w:name="Symbol">
     <w:panose1 w:val="05050102010706020507"/>
     <w:charset w:val="02"/>
@@ -1995,14 +2221,14 @@
   </w:font>
   <w:font w:name="Times New Roman">
     <w:panose1 w:val="02020603050405020304"/>
-    <w:charset w:val="CC"/>
+    <w:charset w:val="00"/>
     <w:family w:val="roman"/>
     <w:pitch w:val="variable"/>
-    <w:sig w:usb0="E0002AFF" w:usb1="C0007841" w:usb2="00000009" w:usb3="00000000" w:csb0="000001FF" w:csb1="00000000"/>
+    <w:sig w:usb0="E0002EFF" w:usb1="C0007843" w:usb2="00000009" w:usb3="00000000" w:csb0="000001FF" w:csb1="00000000"/>
   </w:font>
   <w:font w:name="Courier New">
     <w:panose1 w:val="02070309020205020404"/>
-    <w:charset w:val="CC"/>
+    <w:charset w:val="00"/>
     <w:family w:val="modern"/>
     <w:pitch w:val="fixed"/>
     <w:sig w:usb0="E0002AFF" w:usb1="C0007843" w:usb2="00000009" w:usb3="00000000" w:csb0="000001FF" w:csb1="00000000"/>
@@ -2016,42 +2242,50 @@
   </w:font>
   <w:font w:name="Arial">
     <w:panose1 w:val="020B0604020202020204"/>
-    <w:charset w:val="CC"/>
+    <w:charset w:val="00"/>
     <w:family w:val="swiss"/>
     <w:pitch w:val="variable"/>
     <w:sig w:usb0="E0002AFF" w:usb1="C0007843" w:usb2="00000009" w:usb3="00000000" w:csb0="000001FF" w:csb1="00000000"/>
   </w:font>
   <w:font w:name="Calibri">
     <w:panose1 w:val="020F0502020204030204"/>
-    <w:charset w:val="CC"/>
+    <w:charset w:val="00"/>
     <w:family w:val="swiss"/>
     <w:pitch w:val="variable"/>
-    <w:sig w:usb0="E10002FF" w:usb1="4000ACFF" w:usb2="00000009" w:usb3="00000000" w:csb0="0000019F" w:csb1="00000000"/>
+    <w:sig w:usb0="E00002FF" w:usb1="4000ACFF" w:usb2="00000001" w:usb3="00000000" w:csb0="0000019F" w:csb1="00000000"/>
   </w:font>
   <w:font w:name="Tahoma">
     <w:panose1 w:val="020B0604030504040204"/>
-    <w:charset w:val="CC"/>
+    <w:charset w:val="00"/>
     <w:family w:val="swiss"/>
     <w:pitch w:val="variable"/>
     <w:sig w:usb0="E1002EFF" w:usb1="C000605B" w:usb2="00000029" w:usb3="00000000" w:csb0="000101FF" w:csb1="00000000"/>
   </w:font>
   <w:font w:name="Cambria">
     <w:panose1 w:val="02040503050406030204"/>
-    <w:charset w:val="CC"/>
+    <w:charset w:val="00"/>
     <w:family w:val="roman"/>
     <w:pitch w:val="variable"/>
     <w:sig w:usb0="E00002FF" w:usb1="400004FF" w:usb2="00000000" w:usb3="00000000" w:csb0="0000019F" w:csb1="00000000"/>
+  </w:font>
+  <w:font w:name="Calibri Light">
+    <w:panose1 w:val="020F0302020204030204"/>
+    <w:charset w:val="00"/>
+    <w:family w:val="swiss"/>
+    <w:pitch w:val="variable"/>
+    <w:sig w:usb0="A00002EF" w:usb1="4000207B" w:usb2="00000000" w:usb3="00000000" w:csb0="0000019F" w:csb1="00000000"/>
   </w:font>
 </w:fonts>
 </file>
 
 <file path=word/glossary/settings.xml><?xml version="1.0" encoding="utf-8"?>
-<w:settings xmlns:o="urn:schemas-microsoft-com:office:office" xmlns:r="http://schemas.openxmlformats.org/officeDocument/2006/relationships" xmlns:m="http://schemas.openxmlformats.org/officeDocument/2006/math" xmlns:v="urn:schemas-microsoft-com:vml" xmlns:w10="urn:schemas-microsoft-com:office:word" xmlns:w="http://schemas.openxmlformats.org/wordprocessingml/2006/main" xmlns:sl="http://schemas.openxmlformats.org/schemaLibrary/2006/main">
+<w:settings xmlns:mc="http://schemas.openxmlformats.org/markup-compatibility/2006" xmlns:o="urn:schemas-microsoft-com:office:office" xmlns:r="http://schemas.openxmlformats.org/officeDocument/2006/relationships" xmlns:m="http://schemas.openxmlformats.org/officeDocument/2006/math" xmlns:v="urn:schemas-microsoft-com:vml" xmlns:w10="urn:schemas-microsoft-com:office:word" xmlns:w="http://schemas.openxmlformats.org/wordprocessingml/2006/main" xmlns:w14="http://schemas.microsoft.com/office/word/2010/wordml" xmlns:w15="http://schemas.microsoft.com/office/word/2012/wordml" xmlns:sl="http://schemas.openxmlformats.org/schemaLibrary/2006/main" mc:Ignorable="w14 w15">
   <w:view w:val="normal"/>
   <w:defaultTabStop w:val="708"/>
   <w:characterSpacingControl w:val="doNotCompress"/>
   <w:compat>
     <w:useFELayout/>
+    <w:compatSetting w:name="compatibilityMode" w:uri="http://schemas.microsoft.com/office/word" w:val="12"/>
   </w:compat>
   <w:rsids>
     <w:rsidRoot w:val="00CF7549"/>
@@ -2060,9 +2294,11 @@
     <w:rsid w:val="002F6FD5"/>
     <w:rsid w:val="00392BDD"/>
     <w:rsid w:val="004939E0"/>
+    <w:rsid w:val="005373F6"/>
     <w:rsid w:val="00540E0A"/>
     <w:rsid w:val="00855730"/>
     <w:rsid w:val="00934EBE"/>
+    <w:rsid w:val="00A06A11"/>
     <w:rsid w:val="00A208F8"/>
     <w:rsid w:val="00CF7549"/>
     <w:rsid w:val="00F51C70"/>
@@ -2083,13 +2319,13 @@
   </m:mathPr>
   <w:themeFontLang w:val="ru-RU"/>
   <w:clrSchemeMapping w:bg1="light1" w:t1="dark1" w:bg2="light2" w:t2="dark2" w:accent1="accent1" w:accent2="accent2" w:accent3="accent3" w:accent4="accent4" w:accent5="accent5" w:accent6="accent6" w:hyperlink="hyperlink" w:followedHyperlink="followedHyperlink"/>
-  <w:decimalSymbol w:val=","/>
-  <w:listSeparator w:val=";"/>
+  <w:decimalSymbol w:val="."/>
+  <w:listSeparator w:val=","/>
 </w:settings>
 </file>
 
 <file path=word/glossary/styles.xml><?xml version="1.0" encoding="utf-8"?>
-<w:styles xmlns:r="http://schemas.openxmlformats.org/officeDocument/2006/relationships" xmlns:w="http://schemas.openxmlformats.org/wordprocessingml/2006/main">
+<w:styles xmlns:mc="http://schemas.openxmlformats.org/markup-compatibility/2006" xmlns:r="http://schemas.openxmlformats.org/officeDocument/2006/relationships" xmlns:w="http://schemas.openxmlformats.org/wordprocessingml/2006/main" xmlns:w14="http://schemas.microsoft.com/office/word/2010/wordml" xmlns:w15="http://schemas.microsoft.com/office/word/2012/wordml" mc:Ignorable="w14 w15">
   <w:docDefaults>
     <w:rPrDefault>
       <w:rPr>
@@ -2105,162 +2341,395 @@
       </w:pPr>
     </w:pPrDefault>
   </w:docDefaults>
-  <w:latentStyles w:defLockedState="0" w:defUIPriority="99" w:defSemiHidden="1" w:defUnhideWhenUsed="1" w:defQFormat="0" w:count="267">
-    <w:lsdException w:name="Normal" w:semiHidden="0" w:uiPriority="0" w:unhideWhenUsed="0" w:qFormat="1"/>
-    <w:lsdException w:name="heading 1" w:semiHidden="0" w:uiPriority="9" w:unhideWhenUsed="0" w:qFormat="1"/>
-    <w:lsdException w:name="heading 2" w:uiPriority="9" w:qFormat="1"/>
-    <w:lsdException w:name="heading 3" w:uiPriority="9" w:qFormat="1"/>
-    <w:lsdException w:name="heading 4" w:uiPriority="9" w:qFormat="1"/>
-    <w:lsdException w:name="heading 5" w:uiPriority="9" w:qFormat="1"/>
-    <w:lsdException w:name="heading 6" w:uiPriority="9" w:qFormat="1"/>
-    <w:lsdException w:name="heading 7" w:uiPriority="9" w:qFormat="1"/>
-    <w:lsdException w:name="heading 8" w:uiPriority="9" w:qFormat="1"/>
-    <w:lsdException w:name="heading 9" w:uiPriority="9" w:qFormat="1"/>
-    <w:lsdException w:name="toc 1" w:uiPriority="39"/>
-    <w:lsdException w:name="toc 2" w:uiPriority="39"/>
-    <w:lsdException w:name="toc 3" w:uiPriority="39"/>
-    <w:lsdException w:name="toc 4" w:uiPriority="39"/>
-    <w:lsdException w:name="toc 5" w:uiPriority="39"/>
-    <w:lsdException w:name="toc 6" w:uiPriority="39"/>
-    <w:lsdException w:name="toc 7" w:uiPriority="39"/>
-    <w:lsdException w:name="toc 8" w:uiPriority="39"/>
-    <w:lsdException w:name="toc 9" w:uiPriority="39"/>
-    <w:lsdException w:name="caption" w:uiPriority="35" w:qFormat="1"/>
-    <w:lsdException w:name="Title" w:semiHidden="0" w:uiPriority="10" w:unhideWhenUsed="0" w:qFormat="1"/>
-    <w:lsdException w:name="Default Paragraph Font" w:uiPriority="1"/>
-    <w:lsdException w:name="Subtitle" w:semiHidden="0" w:uiPriority="11" w:unhideWhenUsed="0" w:qFormat="1"/>
-    <w:lsdException w:name="Strong" w:semiHidden="0" w:uiPriority="22" w:unhideWhenUsed="0" w:qFormat="1"/>
-    <w:lsdException w:name="Emphasis" w:semiHidden="0" w:uiPriority="20" w:unhideWhenUsed="0" w:qFormat="1"/>
-    <w:lsdException w:name="Table Grid" w:semiHidden="0" w:uiPriority="39" w:unhideWhenUsed="0"/>
-    <w:lsdException w:name="Placeholder Text" w:unhideWhenUsed="0"/>
-    <w:lsdException w:name="No Spacing" w:semiHidden="0" w:uiPriority="1" w:unhideWhenUsed="0" w:qFormat="1"/>
-    <w:lsdException w:name="Light Shading" w:semiHidden="0" w:uiPriority="60" w:unhideWhenUsed="0"/>
-    <w:lsdException w:name="Light List" w:semiHidden="0" w:uiPriority="61" w:unhideWhenUsed="0"/>
-    <w:lsdException w:name="Light Grid" w:semiHidden="0" w:uiPriority="62" w:unhideWhenUsed="0"/>
-    <w:lsdException w:name="Medium Shading 1" w:semiHidden="0" w:uiPriority="63" w:unhideWhenUsed="0"/>
-    <w:lsdException w:name="Medium Shading 2" w:semiHidden="0" w:uiPriority="64" w:unhideWhenUsed="0"/>
-    <w:lsdException w:name="Medium List 1" w:semiHidden="0" w:uiPriority="65" w:unhideWhenUsed="0"/>
-    <w:lsdException w:name="Medium List 2" w:semiHidden="0" w:uiPriority="66" w:unhideWhenUsed="0"/>
-    <w:lsdException w:name="Medium Grid 1" w:semiHidden="0" w:uiPriority="67" w:unhideWhenUsed="0"/>
-    <w:lsdException w:name="Medium Grid 2" w:semiHidden="0" w:uiPriority="68" w:unhideWhenUsed="0"/>
-    <w:lsdException w:name="Medium Grid 3" w:semiHidden="0" w:uiPriority="69" w:unhideWhenUsed="0"/>
-    <w:lsdException w:name="Dark List" w:semiHidden="0" w:uiPriority="70" w:unhideWhenUsed="0"/>
-    <w:lsdException w:name="Colorful Shading" w:semiHidden="0" w:uiPriority="71" w:unhideWhenUsed="0"/>
-    <w:lsdException w:name="Colorful List" w:semiHidden="0" w:uiPriority="72" w:unhideWhenUsed="0"/>
-    <w:lsdException w:name="Colorful Grid" w:semiHidden="0" w:uiPriority="73" w:unhideWhenUsed="0"/>
-    <w:lsdException w:name="Light Shading Accent 1" w:semiHidden="0" w:uiPriority="60" w:unhideWhenUsed="0"/>
-    <w:lsdException w:name="Light List Accent 1" w:semiHidden="0" w:uiPriority="61" w:unhideWhenUsed="0"/>
-    <w:lsdException w:name="Light Grid Accent 1" w:semiHidden="0" w:uiPriority="62" w:unhideWhenUsed="0"/>
-    <w:lsdException w:name="Medium Shading 1 Accent 1" w:semiHidden="0" w:uiPriority="63" w:unhideWhenUsed="0"/>
-    <w:lsdException w:name="Medium Shading 2 Accent 1" w:semiHidden="0" w:uiPriority="64" w:unhideWhenUsed="0"/>
-    <w:lsdException w:name="Medium List 1 Accent 1" w:semiHidden="0" w:uiPriority="65" w:unhideWhenUsed="0"/>
-    <w:lsdException w:name="Revision" w:unhideWhenUsed="0"/>
-    <w:lsdException w:name="List Paragraph" w:semiHidden="0" w:uiPriority="34" w:unhideWhenUsed="0" w:qFormat="1"/>
-    <w:lsdException w:name="Quote" w:semiHidden="0" w:uiPriority="29" w:unhideWhenUsed="0" w:qFormat="1"/>
-    <w:lsdException w:name="Intense Quote" w:semiHidden="0" w:uiPriority="30" w:unhideWhenUsed="0" w:qFormat="1"/>
-    <w:lsdException w:name="Medium List 2 Accent 1" w:semiHidden="0" w:uiPriority="66" w:unhideWhenUsed="0"/>
-    <w:lsdException w:name="Medium Grid 1 Accent 1" w:semiHidden="0" w:uiPriority="67" w:unhideWhenUsed="0"/>
-    <w:lsdException w:name="Medium Grid 2 Accent 1" w:semiHidden="0" w:uiPriority="68" w:unhideWhenUsed="0"/>
-    <w:lsdException w:name="Medium Grid 3 Accent 1" w:semiHidden="0" w:uiPriority="69" w:unhideWhenUsed="0"/>
-    <w:lsdException w:name="Dark List Accent 1" w:semiHidden="0" w:uiPriority="70" w:unhideWhenUsed="0"/>
-    <w:lsdException w:name="Colorful Shading Accent 1" w:semiHidden="0" w:uiPriority="71" w:unhideWhenUsed="0"/>
-    <w:lsdException w:name="Colorful List Accent 1" w:semiHidden="0" w:uiPriority="72" w:unhideWhenUsed="0"/>
-    <w:lsdException w:name="Colorful Grid Accent 1" w:semiHidden="0" w:uiPriority="73" w:unhideWhenUsed="0"/>
-    <w:lsdException w:name="Light Shading Accent 2" w:semiHidden="0" w:uiPriority="60" w:unhideWhenUsed="0"/>
-    <w:lsdException w:name="Light List Accent 2" w:semiHidden="0" w:uiPriority="61" w:unhideWhenUsed="0"/>
-    <w:lsdException w:name="Light Grid Accent 2" w:semiHidden="0" w:uiPriority="62" w:unhideWhenUsed="0"/>
-    <w:lsdException w:name="Medium Shading 1 Accent 2" w:semiHidden="0" w:uiPriority="63" w:unhideWhenUsed="0"/>
-    <w:lsdException w:name="Medium Shading 2 Accent 2" w:semiHidden="0" w:uiPriority="64" w:unhideWhenUsed="0"/>
-    <w:lsdException w:name="Medium List 1 Accent 2" w:semiHidden="0" w:uiPriority="65" w:unhideWhenUsed="0"/>
-    <w:lsdException w:name="Medium List 2 Accent 2" w:semiHidden="0" w:uiPriority="66" w:unhideWhenUsed="0"/>
-    <w:lsdException w:name="Medium Grid 1 Accent 2" w:semiHidden="0" w:uiPriority="67" w:unhideWhenUsed="0"/>
-    <w:lsdException w:name="Medium Grid 2 Accent 2" w:semiHidden="0" w:uiPriority="68" w:unhideWhenUsed="0"/>
-    <w:lsdException w:name="Medium Grid 3 Accent 2" w:semiHidden="0" w:uiPriority="69" w:unhideWhenUsed="0"/>
-    <w:lsdException w:name="Dark List Accent 2" w:semiHidden="0" w:uiPriority="70" w:unhideWhenUsed="0"/>
-    <w:lsdException w:name="Colorful Shading Accent 2" w:semiHidden="0" w:uiPriority="71" w:unhideWhenUsed="0"/>
-    <w:lsdException w:name="Colorful List Accent 2" w:semiHidden="0" w:uiPriority="72" w:unhideWhenUsed="0"/>
-    <w:lsdException w:name="Colorful Grid Accent 2" w:semiHidden="0" w:uiPriority="73" w:unhideWhenUsed="0"/>
-    <w:lsdException w:name="Light Shading Accent 3" w:semiHidden="0" w:uiPriority="60" w:unhideWhenUsed="0"/>
-    <w:lsdException w:name="Light List Accent 3" w:semiHidden="0" w:uiPriority="61" w:unhideWhenUsed="0"/>
-    <w:lsdException w:name="Light Grid Accent 3" w:semiHidden="0" w:uiPriority="62" w:unhideWhenUsed="0"/>
-    <w:lsdException w:name="Medium Shading 1 Accent 3" w:semiHidden="0" w:uiPriority="63" w:unhideWhenUsed="0"/>
-    <w:lsdException w:name="Medium Shading 2 Accent 3" w:semiHidden="0" w:uiPriority="64" w:unhideWhenUsed="0"/>
-    <w:lsdException w:name="Medium List 1 Accent 3" w:semiHidden="0" w:uiPriority="65" w:unhideWhenUsed="0"/>
-    <w:lsdException w:name="Medium List 2 Accent 3" w:semiHidden="0" w:uiPriority="66" w:unhideWhenUsed="0"/>
-    <w:lsdException w:name="Medium Grid 1 Accent 3" w:semiHidden="0" w:uiPriority="67" w:unhideWhenUsed="0"/>
-    <w:lsdException w:name="Medium Grid 2 Accent 3" w:semiHidden="0" w:uiPriority="68" w:unhideWhenUsed="0"/>
-    <w:lsdException w:name="Medium Grid 3 Accent 3" w:semiHidden="0" w:uiPriority="69" w:unhideWhenUsed="0"/>
-    <w:lsdException w:name="Dark List Accent 3" w:semiHidden="0" w:uiPriority="70" w:unhideWhenUsed="0"/>
-    <w:lsdException w:name="Colorful Shading Accent 3" w:semiHidden="0" w:uiPriority="71" w:unhideWhenUsed="0"/>
-    <w:lsdException w:name="Colorful List Accent 3" w:semiHidden="0" w:uiPriority="72" w:unhideWhenUsed="0"/>
-    <w:lsdException w:name="Colorful Grid Accent 3" w:semiHidden="0" w:uiPriority="73" w:unhideWhenUsed="0"/>
-    <w:lsdException w:name="Light Shading Accent 4" w:semiHidden="0" w:uiPriority="60" w:unhideWhenUsed="0"/>
-    <w:lsdException w:name="Light List Accent 4" w:semiHidden="0" w:uiPriority="61" w:unhideWhenUsed="0"/>
-    <w:lsdException w:name="Light Grid Accent 4" w:semiHidden="0" w:uiPriority="62" w:unhideWhenUsed="0"/>
-    <w:lsdException w:name="Medium Shading 1 Accent 4" w:semiHidden="0" w:uiPriority="63" w:unhideWhenUsed="0"/>
-    <w:lsdException w:name="Medium Shading 2 Accent 4" w:semiHidden="0" w:uiPriority="64" w:unhideWhenUsed="0"/>
-    <w:lsdException w:name="Medium List 1 Accent 4" w:semiHidden="0" w:uiPriority="65" w:unhideWhenUsed="0"/>
-    <w:lsdException w:name="Medium List 2 Accent 4" w:semiHidden="0" w:uiPriority="66" w:unhideWhenUsed="0"/>
-    <w:lsdException w:name="Medium Grid 1 Accent 4" w:semiHidden="0" w:uiPriority="67" w:unhideWhenUsed="0"/>
-    <w:lsdException w:name="Medium Grid 2 Accent 4" w:semiHidden="0" w:uiPriority="68" w:unhideWhenUsed="0"/>
-    <w:lsdException w:name="Medium Grid 3 Accent 4" w:semiHidden="0" w:uiPriority="69" w:unhideWhenUsed="0"/>
-    <w:lsdException w:name="Dark List Accent 4" w:semiHidden="0" w:uiPriority="70" w:unhideWhenUsed="0"/>
-    <w:lsdException w:name="Colorful Shading Accent 4" w:semiHidden="0" w:uiPriority="71" w:unhideWhenUsed="0"/>
-    <w:lsdException w:name="Colorful List Accent 4" w:semiHidden="0" w:uiPriority="72" w:unhideWhenUsed="0"/>
-    <w:lsdException w:name="Colorful Grid Accent 4" w:semiHidden="0" w:uiPriority="73" w:unhideWhenUsed="0"/>
-    <w:lsdException w:name="Light Shading Accent 5" w:semiHidden="0" w:uiPriority="60" w:unhideWhenUsed="0"/>
-    <w:lsdException w:name="Light List Accent 5" w:semiHidden="0" w:uiPriority="61" w:unhideWhenUsed="0"/>
-    <w:lsdException w:name="Light Grid Accent 5" w:semiHidden="0" w:uiPriority="62" w:unhideWhenUsed="0"/>
-    <w:lsdException w:name="Medium Shading 1 Accent 5" w:semiHidden="0" w:uiPriority="63" w:unhideWhenUsed="0"/>
-    <w:lsdException w:name="Medium Shading 2 Accent 5" w:semiHidden="0" w:uiPriority="64" w:unhideWhenUsed="0"/>
-    <w:lsdException w:name="Medium List 1 Accent 5" w:semiHidden="0" w:uiPriority="65" w:unhideWhenUsed="0"/>
-    <w:lsdException w:name="Medium List 2 Accent 5" w:semiHidden="0" w:uiPriority="66" w:unhideWhenUsed="0"/>
-    <w:lsdException w:name="Medium Grid 1 Accent 5" w:semiHidden="0" w:uiPriority="67" w:unhideWhenUsed="0"/>
-    <w:lsdException w:name="Medium Grid 2 Accent 5" w:semiHidden="0" w:uiPriority="68" w:unhideWhenUsed="0"/>
-    <w:lsdException w:name="Medium Grid 3 Accent 5" w:semiHidden="0" w:uiPriority="69" w:unhideWhenUsed="0"/>
-    <w:lsdException w:name="Dark List Accent 5" w:semiHidden="0" w:uiPriority="70" w:unhideWhenUsed="0"/>
-    <w:lsdException w:name="Colorful Shading Accent 5" w:semiHidden="0" w:uiPriority="71" w:unhideWhenUsed="0"/>
-    <w:lsdException w:name="Colorful List Accent 5" w:semiHidden="0" w:uiPriority="72" w:unhideWhenUsed="0"/>
-    <w:lsdException w:name="Colorful Grid Accent 5" w:semiHidden="0" w:uiPriority="73" w:unhideWhenUsed="0"/>
-    <w:lsdException w:name="Light Shading Accent 6" w:semiHidden="0" w:uiPriority="60" w:unhideWhenUsed="0"/>
-    <w:lsdException w:name="Light List Accent 6" w:semiHidden="0" w:uiPriority="61" w:unhideWhenUsed="0"/>
-    <w:lsdException w:name="Light Grid Accent 6" w:semiHidden="0" w:uiPriority="62" w:unhideWhenUsed="0"/>
-    <w:lsdException w:name="Medium Shading 1 Accent 6" w:semiHidden="0" w:uiPriority="63" w:unhideWhenUsed="0"/>
-    <w:lsdException w:name="Medium Shading 2 Accent 6" w:semiHidden="0" w:uiPriority="64" w:unhideWhenUsed="0"/>
-    <w:lsdException w:name="Medium List 1 Accent 6" w:semiHidden="0" w:uiPriority="65" w:unhideWhenUsed="0"/>
-    <w:lsdException w:name="Medium List 2 Accent 6" w:semiHidden="0" w:uiPriority="66" w:unhideWhenUsed="0"/>
-    <w:lsdException w:name="Medium Grid 1 Accent 6" w:semiHidden="0" w:uiPriority="67" w:unhideWhenUsed="0"/>
-    <w:lsdException w:name="Medium Grid 2 Accent 6" w:semiHidden="0" w:uiPriority="68" w:unhideWhenUsed="0"/>
-    <w:lsdException w:name="Medium Grid 3 Accent 6" w:semiHidden="0" w:uiPriority="69" w:unhideWhenUsed="0"/>
-    <w:lsdException w:name="Dark List Accent 6" w:semiHidden="0" w:uiPriority="70" w:unhideWhenUsed="0"/>
-    <w:lsdException w:name="Colorful Shading Accent 6" w:semiHidden="0" w:uiPriority="71" w:unhideWhenUsed="0"/>
-    <w:lsdException w:name="Colorful List Accent 6" w:semiHidden="0" w:uiPriority="72" w:unhideWhenUsed="0"/>
-    <w:lsdException w:name="Colorful Grid Accent 6" w:semiHidden="0" w:uiPriority="73" w:unhideWhenUsed="0"/>
-    <w:lsdException w:name="Subtle Emphasis" w:semiHidden="0" w:uiPriority="19" w:unhideWhenUsed="0" w:qFormat="1"/>
-    <w:lsdException w:name="Intense Emphasis" w:semiHidden="0" w:uiPriority="21" w:unhideWhenUsed="0" w:qFormat="1"/>
-    <w:lsdException w:name="Subtle Reference" w:semiHidden="0" w:uiPriority="31" w:unhideWhenUsed="0" w:qFormat="1"/>
-    <w:lsdException w:name="Intense Reference" w:semiHidden="0" w:uiPriority="32" w:unhideWhenUsed="0" w:qFormat="1"/>
-    <w:lsdException w:name="Book Title" w:semiHidden="0" w:uiPriority="33" w:unhideWhenUsed="0" w:qFormat="1"/>
-    <w:lsdException w:name="Bibliography" w:uiPriority="37"/>
-    <w:lsdException w:name="TOC Heading" w:uiPriority="39" w:qFormat="1"/>
+  <w:latentStyles w:defLockedState="0" w:defUIPriority="99" w:defSemiHidden="0" w:defUnhideWhenUsed="0" w:defQFormat="0" w:count="371">
+    <w:lsdException w:name="Normal" w:uiPriority="0" w:qFormat="1"/>
+    <w:lsdException w:name="heading 1" w:uiPriority="9" w:qFormat="1"/>
+    <w:lsdException w:name="heading 2" w:semiHidden="1" w:uiPriority="9" w:unhideWhenUsed="1" w:qFormat="1"/>
+    <w:lsdException w:name="heading 3" w:semiHidden="1" w:uiPriority="9" w:unhideWhenUsed="1" w:qFormat="1"/>
+    <w:lsdException w:name="heading 4" w:semiHidden="1" w:uiPriority="9" w:unhideWhenUsed="1" w:qFormat="1"/>
+    <w:lsdException w:name="heading 5" w:semiHidden="1" w:uiPriority="9" w:unhideWhenUsed="1" w:qFormat="1"/>
+    <w:lsdException w:name="heading 6" w:semiHidden="1" w:uiPriority="9" w:unhideWhenUsed="1" w:qFormat="1"/>
+    <w:lsdException w:name="heading 7" w:semiHidden="1" w:uiPriority="9" w:unhideWhenUsed="1" w:qFormat="1"/>
+    <w:lsdException w:name="heading 8" w:semiHidden="1" w:uiPriority="9" w:unhideWhenUsed="1" w:qFormat="1"/>
+    <w:lsdException w:name="heading 9" w:semiHidden="1" w:uiPriority="9" w:unhideWhenUsed="1" w:qFormat="1"/>
+    <w:lsdException w:name="index 1" w:semiHidden="1" w:unhideWhenUsed="1"/>
+    <w:lsdException w:name="index 2" w:semiHidden="1" w:unhideWhenUsed="1"/>
+    <w:lsdException w:name="index 3" w:semiHidden="1" w:unhideWhenUsed="1"/>
+    <w:lsdException w:name="index 4" w:semiHidden="1" w:unhideWhenUsed="1"/>
+    <w:lsdException w:name="index 5" w:semiHidden="1" w:unhideWhenUsed="1"/>
+    <w:lsdException w:name="index 6" w:semiHidden="1" w:unhideWhenUsed="1"/>
+    <w:lsdException w:name="index 7" w:semiHidden="1" w:unhideWhenUsed="1"/>
+    <w:lsdException w:name="index 8" w:semiHidden="1" w:unhideWhenUsed="1"/>
+    <w:lsdException w:name="index 9" w:semiHidden="1" w:unhideWhenUsed="1"/>
+    <w:lsdException w:name="toc 1" w:semiHidden="1" w:uiPriority="39" w:unhideWhenUsed="1"/>
+    <w:lsdException w:name="toc 2" w:semiHidden="1" w:uiPriority="39" w:unhideWhenUsed="1"/>
+    <w:lsdException w:name="toc 3" w:semiHidden="1" w:uiPriority="39" w:unhideWhenUsed="1"/>
+    <w:lsdException w:name="toc 4" w:semiHidden="1" w:uiPriority="39" w:unhideWhenUsed="1"/>
+    <w:lsdException w:name="toc 5" w:semiHidden="1" w:uiPriority="39" w:unhideWhenUsed="1"/>
+    <w:lsdException w:name="toc 6" w:semiHidden="1" w:uiPriority="39" w:unhideWhenUsed="1"/>
+    <w:lsdException w:name="toc 7" w:semiHidden="1" w:uiPriority="39" w:unhideWhenUsed="1"/>
+    <w:lsdException w:name="toc 8" w:semiHidden="1" w:uiPriority="39" w:unhideWhenUsed="1"/>
+    <w:lsdException w:name="toc 9" w:semiHidden="1" w:uiPriority="39" w:unhideWhenUsed="1"/>
+    <w:lsdException w:name="Normal Indent" w:semiHidden="1" w:unhideWhenUsed="1"/>
+    <w:lsdException w:name="footnote text" w:semiHidden="1" w:unhideWhenUsed="1"/>
+    <w:lsdException w:name="annotation text" w:semiHidden="1" w:unhideWhenUsed="1"/>
+    <w:lsdException w:name="header" w:semiHidden="1" w:unhideWhenUsed="1"/>
+    <w:lsdException w:name="footer" w:semiHidden="1" w:unhideWhenUsed="1"/>
+    <w:lsdException w:name="index heading" w:semiHidden="1" w:unhideWhenUsed="1"/>
+    <w:lsdException w:name="caption" w:semiHidden="1" w:uiPriority="35" w:unhideWhenUsed="1" w:qFormat="1"/>
+    <w:lsdException w:name="table of figures" w:semiHidden="1" w:unhideWhenUsed="1"/>
+    <w:lsdException w:name="envelope address" w:semiHidden="1" w:unhideWhenUsed="1"/>
+    <w:lsdException w:name="envelope return" w:semiHidden="1" w:unhideWhenUsed="1"/>
+    <w:lsdException w:name="footnote reference" w:semiHidden="1" w:unhideWhenUsed="1"/>
+    <w:lsdException w:name="annotation reference" w:semiHidden="1" w:unhideWhenUsed="1"/>
+    <w:lsdException w:name="line number" w:semiHidden="1" w:unhideWhenUsed="1"/>
+    <w:lsdException w:name="page number" w:semiHidden="1" w:unhideWhenUsed="1"/>
+    <w:lsdException w:name="endnote reference" w:semiHidden="1" w:unhideWhenUsed="1"/>
+    <w:lsdException w:name="endnote text" w:semiHidden="1" w:unhideWhenUsed="1"/>
+    <w:lsdException w:name="table of authorities" w:semiHidden="1" w:unhideWhenUsed="1"/>
+    <w:lsdException w:name="macro" w:semiHidden="1" w:unhideWhenUsed="1"/>
+    <w:lsdException w:name="toa heading" w:semiHidden="1" w:unhideWhenUsed="1"/>
+    <w:lsdException w:name="List" w:semiHidden="1" w:unhideWhenUsed="1"/>
+    <w:lsdException w:name="List Bullet" w:semiHidden="1" w:unhideWhenUsed="1"/>
+    <w:lsdException w:name="List Number" w:semiHidden="1" w:unhideWhenUsed="1"/>
+    <w:lsdException w:name="List 2" w:semiHidden="1" w:unhideWhenUsed="1"/>
+    <w:lsdException w:name="List 3" w:semiHidden="1" w:unhideWhenUsed="1"/>
+    <w:lsdException w:name="List 4" w:semiHidden="1" w:unhideWhenUsed="1"/>
+    <w:lsdException w:name="List 5" w:semiHidden="1" w:unhideWhenUsed="1"/>
+    <w:lsdException w:name="List Bullet 2" w:semiHidden="1" w:unhideWhenUsed="1"/>
+    <w:lsdException w:name="List Bullet 3" w:semiHidden="1" w:unhideWhenUsed="1"/>
+    <w:lsdException w:name="List Bullet 4" w:semiHidden="1" w:unhideWhenUsed="1"/>
+    <w:lsdException w:name="List Bullet 5" w:semiHidden="1" w:unhideWhenUsed="1"/>
+    <w:lsdException w:name="List Number 2" w:semiHidden="1" w:unhideWhenUsed="1"/>
+    <w:lsdException w:name="List Number 3" w:semiHidden="1" w:unhideWhenUsed="1"/>
+    <w:lsdException w:name="List Number 4" w:semiHidden="1" w:unhideWhenUsed="1"/>
+    <w:lsdException w:name="List Number 5" w:semiHidden="1" w:unhideWhenUsed="1"/>
+    <w:lsdException w:name="Title" w:uiPriority="10" w:qFormat="1"/>
+    <w:lsdException w:name="Closing" w:semiHidden="1" w:unhideWhenUsed="1"/>
+    <w:lsdException w:name="Signature" w:semiHidden="1" w:unhideWhenUsed="1"/>
+    <w:lsdException w:name="Default Paragraph Font" w:semiHidden="1" w:uiPriority="1" w:unhideWhenUsed="1"/>
+    <w:lsdException w:name="Body Text" w:semiHidden="1" w:unhideWhenUsed="1"/>
+    <w:lsdException w:name="Body Text Indent" w:semiHidden="1" w:unhideWhenUsed="1"/>
+    <w:lsdException w:name="List Continue" w:semiHidden="1" w:unhideWhenUsed="1"/>
+    <w:lsdException w:name="List Continue 2" w:semiHidden="1" w:unhideWhenUsed="1"/>
+    <w:lsdException w:name="List Continue 3" w:semiHidden="1" w:unhideWhenUsed="1"/>
+    <w:lsdException w:name="List Continue 4" w:semiHidden="1" w:unhideWhenUsed="1"/>
+    <w:lsdException w:name="List Continue 5" w:semiHidden="1" w:unhideWhenUsed="1"/>
+    <w:lsdException w:name="Message Header" w:semiHidden="1" w:unhideWhenUsed="1"/>
+    <w:lsdException w:name="Subtitle" w:uiPriority="11" w:qFormat="1"/>
+    <w:lsdException w:name="Salutation" w:semiHidden="1" w:unhideWhenUsed="1"/>
+    <w:lsdException w:name="Date" w:semiHidden="1" w:unhideWhenUsed="1"/>
+    <w:lsdException w:name="Body Text First Indent" w:semiHidden="1" w:unhideWhenUsed="1"/>
+    <w:lsdException w:name="Body Text First Indent 2" w:semiHidden="1" w:unhideWhenUsed="1"/>
+    <w:lsdException w:name="Note Heading" w:semiHidden="1" w:unhideWhenUsed="1"/>
+    <w:lsdException w:name="Body Text 2" w:semiHidden="1" w:unhideWhenUsed="1"/>
+    <w:lsdException w:name="Body Text 3" w:semiHidden="1" w:unhideWhenUsed="1"/>
+    <w:lsdException w:name="Body Text Indent 2" w:semiHidden="1" w:unhideWhenUsed="1"/>
+    <w:lsdException w:name="Body Text Indent 3" w:semiHidden="1" w:unhideWhenUsed="1"/>
+    <w:lsdException w:name="Block Text" w:semiHidden="1" w:unhideWhenUsed="1"/>
+    <w:lsdException w:name="Hyperlink" w:semiHidden="1" w:unhideWhenUsed="1"/>
+    <w:lsdException w:name="FollowedHyperlink" w:semiHidden="1" w:unhideWhenUsed="1"/>
+    <w:lsdException w:name="Strong" w:uiPriority="22" w:qFormat="1"/>
+    <w:lsdException w:name="Emphasis" w:uiPriority="20" w:qFormat="1"/>
+    <w:lsdException w:name="Document Map" w:semiHidden="1" w:unhideWhenUsed="1"/>
+    <w:lsdException w:name="Plain Text" w:semiHidden="1" w:unhideWhenUsed="1"/>
+    <w:lsdException w:name="E-mail Signature" w:semiHidden="1" w:unhideWhenUsed="1"/>
+    <w:lsdException w:name="HTML Top of Form" w:semiHidden="1" w:unhideWhenUsed="1"/>
+    <w:lsdException w:name="HTML Bottom of Form" w:semiHidden="1" w:unhideWhenUsed="1"/>
+    <w:lsdException w:name="Normal (Web)" w:semiHidden="1" w:unhideWhenUsed="1"/>
+    <w:lsdException w:name="HTML Acronym" w:semiHidden="1" w:unhideWhenUsed="1"/>
+    <w:lsdException w:name="HTML Address" w:semiHidden="1" w:unhideWhenUsed="1"/>
+    <w:lsdException w:name="HTML Cite" w:semiHidden="1" w:unhideWhenUsed="1"/>
+    <w:lsdException w:name="HTML Code" w:semiHidden="1" w:unhideWhenUsed="1"/>
+    <w:lsdException w:name="HTML Definition" w:semiHidden="1" w:unhideWhenUsed="1"/>
+    <w:lsdException w:name="HTML Keyboard" w:semiHidden="1" w:unhideWhenUsed="1"/>
+    <w:lsdException w:name="HTML Preformatted" w:semiHidden="1" w:unhideWhenUsed="1"/>
+    <w:lsdException w:name="HTML Sample" w:semiHidden="1" w:unhideWhenUsed="1"/>
+    <w:lsdException w:name="HTML Typewriter" w:semiHidden="1" w:unhideWhenUsed="1"/>
+    <w:lsdException w:name="HTML Variable" w:semiHidden="1" w:unhideWhenUsed="1"/>
+    <w:lsdException w:name="Normal Table" w:semiHidden="1" w:unhideWhenUsed="1"/>
+    <w:lsdException w:name="annotation subject" w:semiHidden="1" w:unhideWhenUsed="1"/>
+    <w:lsdException w:name="No List" w:semiHidden="1" w:unhideWhenUsed="1"/>
+    <w:lsdException w:name="Outline List 1" w:semiHidden="1" w:unhideWhenUsed="1"/>
+    <w:lsdException w:name="Outline List 2" w:semiHidden="1" w:unhideWhenUsed="1"/>
+    <w:lsdException w:name="Outline List 3" w:semiHidden="1" w:unhideWhenUsed="1"/>
+    <w:lsdException w:name="Table Simple 1" w:semiHidden="1" w:unhideWhenUsed="1"/>
+    <w:lsdException w:name="Table Simple 2" w:semiHidden="1" w:unhideWhenUsed="1"/>
+    <w:lsdException w:name="Table Simple 3" w:semiHidden="1" w:unhideWhenUsed="1"/>
+    <w:lsdException w:name="Table Classic 1" w:semiHidden="1" w:unhideWhenUsed="1"/>
+    <w:lsdException w:name="Table Classic 2" w:semiHidden="1" w:unhideWhenUsed="1"/>
+    <w:lsdException w:name="Table Classic 3" w:semiHidden="1" w:unhideWhenUsed="1"/>
+    <w:lsdException w:name="Table Classic 4" w:semiHidden="1" w:unhideWhenUsed="1"/>
+    <w:lsdException w:name="Table Colorful 1" w:semiHidden="1" w:unhideWhenUsed="1"/>
+    <w:lsdException w:name="Table Colorful 2" w:semiHidden="1" w:unhideWhenUsed="1"/>
+    <w:lsdException w:name="Table Colorful 3" w:semiHidden="1" w:unhideWhenUsed="1"/>
+    <w:lsdException w:name="Table Columns 1" w:semiHidden="1" w:unhideWhenUsed="1"/>
+    <w:lsdException w:name="Table Columns 2" w:semiHidden="1" w:unhideWhenUsed="1"/>
+    <w:lsdException w:name="Table Columns 3" w:semiHidden="1" w:unhideWhenUsed="1"/>
+    <w:lsdException w:name="Table Columns 4" w:semiHidden="1" w:unhideWhenUsed="1"/>
+    <w:lsdException w:name="Table Columns 5" w:semiHidden="1" w:unhideWhenUsed="1"/>
+    <w:lsdException w:name="Table Grid 1" w:semiHidden="1" w:unhideWhenUsed="1"/>
+    <w:lsdException w:name="Table Grid 2" w:semiHidden="1" w:unhideWhenUsed="1"/>
+    <w:lsdException w:name="Table Grid 3" w:semiHidden="1" w:unhideWhenUsed="1"/>
+    <w:lsdException w:name="Table Grid 4" w:semiHidden="1" w:unhideWhenUsed="1"/>
+    <w:lsdException w:name="Table Grid 5" w:semiHidden="1" w:unhideWhenUsed="1"/>
+    <w:lsdException w:name="Table Grid 6" w:semiHidden="1" w:unhideWhenUsed="1"/>
+    <w:lsdException w:name="Table Grid 7" w:semiHidden="1" w:unhideWhenUsed="1"/>
+    <w:lsdException w:name="Table Grid 8" w:semiHidden="1" w:unhideWhenUsed="1"/>
+    <w:lsdException w:name="Table List 1" w:semiHidden="1" w:unhideWhenUsed="1"/>
+    <w:lsdException w:name="Table List 2" w:semiHidden="1" w:unhideWhenUsed="1"/>
+    <w:lsdException w:name="Table List 3" w:semiHidden="1" w:unhideWhenUsed="1"/>
+    <w:lsdException w:name="Table List 4" w:semiHidden="1" w:unhideWhenUsed="1"/>
+    <w:lsdException w:name="Table List 5" w:semiHidden="1" w:unhideWhenUsed="1"/>
+    <w:lsdException w:name="Table List 6" w:semiHidden="1" w:unhideWhenUsed="1"/>
+    <w:lsdException w:name="Table List 7" w:semiHidden="1" w:unhideWhenUsed="1"/>
+    <w:lsdException w:name="Table List 8" w:semiHidden="1" w:unhideWhenUsed="1"/>
+    <w:lsdException w:name="Table 3D effects 1" w:semiHidden="1" w:unhideWhenUsed="1"/>
+    <w:lsdException w:name="Table 3D effects 2" w:semiHidden="1" w:unhideWhenUsed="1"/>
+    <w:lsdException w:name="Table 3D effects 3" w:semiHidden="1" w:unhideWhenUsed="1"/>
+    <w:lsdException w:name="Table Contemporary" w:semiHidden="1" w:unhideWhenUsed="1"/>
+    <w:lsdException w:name="Table Elegant" w:semiHidden="1" w:unhideWhenUsed="1"/>
+    <w:lsdException w:name="Table Professional" w:semiHidden="1" w:unhideWhenUsed="1"/>
+    <w:lsdException w:name="Table Subtle 1" w:semiHidden="1" w:unhideWhenUsed="1"/>
+    <w:lsdException w:name="Table Subtle 2" w:semiHidden="1" w:unhideWhenUsed="1"/>
+    <w:lsdException w:name="Table Web 1" w:semiHidden="1" w:unhideWhenUsed="1"/>
+    <w:lsdException w:name="Table Web 2" w:semiHidden="1" w:unhideWhenUsed="1"/>
+    <w:lsdException w:name="Table Web 3" w:semiHidden="1" w:unhideWhenUsed="1"/>
+    <w:lsdException w:name="Balloon Text" w:semiHidden="1" w:unhideWhenUsed="1"/>
+    <w:lsdException w:name="Table Grid" w:uiPriority="39"/>
+    <w:lsdException w:name="Table Theme" w:semiHidden="1" w:unhideWhenUsed="1"/>
+    <w:lsdException w:name="Placeholder Text" w:semiHidden="1"/>
+    <w:lsdException w:name="No Spacing" w:uiPriority="1" w:qFormat="1"/>
+    <w:lsdException w:name="Light Shading" w:uiPriority="60"/>
+    <w:lsdException w:name="Light List" w:uiPriority="61"/>
+    <w:lsdException w:name="Light Grid" w:uiPriority="62"/>
+    <w:lsdException w:name="Medium Shading 1" w:uiPriority="63"/>
+    <w:lsdException w:name="Medium Shading 2" w:uiPriority="64"/>
+    <w:lsdException w:name="Medium List 1" w:uiPriority="65"/>
+    <w:lsdException w:name="Medium List 2" w:uiPriority="66"/>
+    <w:lsdException w:name="Medium Grid 1" w:uiPriority="67"/>
+    <w:lsdException w:name="Medium Grid 2" w:uiPriority="68"/>
+    <w:lsdException w:name="Medium Grid 3" w:uiPriority="69"/>
+    <w:lsdException w:name="Dark List" w:uiPriority="70"/>
+    <w:lsdException w:name="Colorful Shading" w:uiPriority="71"/>
+    <w:lsdException w:name="Colorful List" w:uiPriority="72"/>
+    <w:lsdException w:name="Colorful Grid" w:uiPriority="73"/>
+    <w:lsdException w:name="Light Shading Accent 1" w:uiPriority="60"/>
+    <w:lsdException w:name="Light List Accent 1" w:uiPriority="61"/>
+    <w:lsdException w:name="Light Grid Accent 1" w:uiPriority="62"/>
+    <w:lsdException w:name="Medium Shading 1 Accent 1" w:uiPriority="63"/>
+    <w:lsdException w:name="Medium Shading 2 Accent 1" w:uiPriority="64"/>
+    <w:lsdException w:name="Medium List 1 Accent 1" w:uiPriority="65"/>
+    <w:lsdException w:name="Revision" w:semiHidden="1"/>
+    <w:lsdException w:name="List Paragraph" w:uiPriority="34" w:qFormat="1"/>
+    <w:lsdException w:name="Quote" w:uiPriority="29" w:qFormat="1"/>
+    <w:lsdException w:name="Intense Quote" w:uiPriority="30" w:qFormat="1"/>
+    <w:lsdException w:name="Medium List 2 Accent 1" w:uiPriority="66"/>
+    <w:lsdException w:name="Medium Grid 1 Accent 1" w:uiPriority="67"/>
+    <w:lsdException w:name="Medium Grid 2 Accent 1" w:uiPriority="68"/>
+    <w:lsdException w:name="Medium Grid 3 Accent 1" w:uiPriority="69"/>
+    <w:lsdException w:name="Dark List Accent 1" w:uiPriority="70"/>
+    <w:lsdException w:name="Colorful Shading Accent 1" w:uiPriority="71"/>
+    <w:lsdException w:name="Colorful List Accent 1" w:uiPriority="72"/>
+    <w:lsdException w:name="Colorful Grid Accent 1" w:uiPriority="73"/>
+    <w:lsdException w:name="Light Shading Accent 2" w:uiPriority="60"/>
+    <w:lsdException w:name="Light List Accent 2" w:uiPriority="61"/>
+    <w:lsdException w:name="Light Grid Accent 2" w:uiPriority="62"/>
+    <w:lsdException w:name="Medium Shading 1 Accent 2" w:uiPriority="63"/>
+    <w:lsdException w:name="Medium Shading 2 Accent 2" w:uiPriority="64"/>
+    <w:lsdException w:name="Medium List 1 Accent 2" w:uiPriority="65"/>
+    <w:lsdException w:name="Medium List 2 Accent 2" w:uiPriority="66"/>
+    <w:lsdException w:name="Medium Grid 1 Accent 2" w:uiPriority="67"/>
+    <w:lsdException w:name="Medium Grid 2 Accent 2" w:uiPriority="68"/>
+    <w:lsdException w:name="Medium Grid 3 Accent 2" w:uiPriority="69"/>
+    <w:lsdException w:name="Dark List Accent 2" w:uiPriority="70"/>
+    <w:lsdException w:name="Colorful Shading Accent 2" w:uiPriority="71"/>
+    <w:lsdException w:name="Colorful List Accent 2" w:uiPriority="72"/>
+    <w:lsdException w:name="Colorful Grid Accent 2" w:uiPriority="73"/>
+    <w:lsdException w:name="Light Shading Accent 3" w:uiPriority="60"/>
+    <w:lsdException w:name="Light List Accent 3" w:uiPriority="61"/>
+    <w:lsdException w:name="Light Grid Accent 3" w:uiPriority="62"/>
+    <w:lsdException w:name="Medium Shading 1 Accent 3" w:uiPriority="63"/>
+    <w:lsdException w:name="Medium Shading 2 Accent 3" w:uiPriority="64"/>
+    <w:lsdException w:name="Medium List 1 Accent 3" w:uiPriority="65"/>
+    <w:lsdException w:name="Medium List 2 Accent 3" w:uiPriority="66"/>
+    <w:lsdException w:name="Medium Grid 1 Accent 3" w:uiPriority="67"/>
+    <w:lsdException w:name="Medium Grid 2 Accent 3" w:uiPriority="68"/>
+    <w:lsdException w:name="Medium Grid 3 Accent 3" w:uiPriority="69"/>
+    <w:lsdException w:name="Dark List Accent 3" w:uiPriority="70"/>
+    <w:lsdException w:name="Colorful Shading Accent 3" w:uiPriority="71"/>
+    <w:lsdException w:name="Colorful List Accent 3" w:uiPriority="72"/>
+    <w:lsdException w:name="Colorful Grid Accent 3" w:uiPriority="73"/>
+    <w:lsdException w:name="Light Shading Accent 4" w:uiPriority="60"/>
+    <w:lsdException w:name="Light List Accent 4" w:uiPriority="61"/>
+    <w:lsdException w:name="Light Grid Accent 4" w:uiPriority="62"/>
+    <w:lsdException w:name="Medium Shading 1 Accent 4" w:uiPriority="63"/>
+    <w:lsdException w:name="Medium Shading 2 Accent 4" w:uiPriority="64"/>
+    <w:lsdException w:name="Medium List 1 Accent 4" w:uiPriority="65"/>
+    <w:lsdException w:name="Medium List 2 Accent 4" w:uiPriority="66"/>
+    <w:lsdException w:name="Medium Grid 1 Accent 4" w:uiPriority="67"/>
+    <w:lsdException w:name="Medium Grid 2 Accent 4" w:uiPriority="68"/>
+    <w:lsdException w:name="Medium Grid 3 Accent 4" w:uiPriority="69"/>
+    <w:lsdException w:name="Dark List Accent 4" w:uiPriority="70"/>
+    <w:lsdException w:name="Colorful Shading Accent 4" w:uiPriority="71"/>
+    <w:lsdException w:name="Colorful List Accent 4" w:uiPriority="72"/>
+    <w:lsdException w:name="Colorful Grid Accent 4" w:uiPriority="73"/>
+    <w:lsdException w:name="Light Shading Accent 5" w:uiPriority="60"/>
+    <w:lsdException w:name="Light List Accent 5" w:uiPriority="61"/>
+    <w:lsdException w:name="Light Grid Accent 5" w:uiPriority="62"/>
+    <w:lsdException w:name="Medium Shading 1 Accent 5" w:uiPriority="63"/>
+    <w:lsdException w:name="Medium Shading 2 Accent 5" w:uiPriority="64"/>
+    <w:lsdException w:name="Medium List 1 Accent 5" w:uiPriority="65"/>
+    <w:lsdException w:name="Medium List 2 Accent 5" w:uiPriority="66"/>
+    <w:lsdException w:name="Medium Grid 1 Accent 5" w:uiPriority="67"/>
+    <w:lsdException w:name="Medium Grid 2 Accent 5" w:uiPriority="68"/>
+    <w:lsdException w:name="Medium Grid 3 Accent 5" w:uiPriority="69"/>
+    <w:lsdException w:name="Dark List Accent 5" w:uiPriority="70"/>
+    <w:lsdException w:name="Colorful Shading Accent 5" w:uiPriority="71"/>
+    <w:lsdException w:name="Colorful List Accent 5" w:uiPriority="72"/>
+    <w:lsdException w:name="Colorful Grid Accent 5" w:uiPriority="73"/>
+    <w:lsdException w:name="Light Shading Accent 6" w:uiPriority="60"/>
+    <w:lsdException w:name="Light List Accent 6" w:uiPriority="61"/>
+    <w:lsdException w:name="Light Grid Accent 6" w:uiPriority="62"/>
+    <w:lsdException w:name="Medium Shading 1 Accent 6" w:uiPriority="63"/>
+    <w:lsdException w:name="Medium Shading 2 Accent 6" w:uiPriority="64"/>
+    <w:lsdException w:name="Medium List 1 Accent 6" w:uiPriority="65"/>
+    <w:lsdException w:name="Medium List 2 Accent 6" w:uiPriority="66"/>
+    <w:lsdException w:name="Medium Grid 1 Accent 6" w:uiPriority="67"/>
+    <w:lsdException w:name="Medium Grid 2 Accent 6" w:uiPriority="68"/>
+    <w:lsdException w:name="Medium Grid 3 Accent 6" w:uiPriority="69"/>
+    <w:lsdException w:name="Dark List Accent 6" w:uiPriority="70"/>
+    <w:lsdException w:name="Colorful Shading Accent 6" w:uiPriority="71"/>
+    <w:lsdException w:name="Colorful List Accent 6" w:uiPriority="72"/>
+    <w:lsdException w:name="Colorful Grid Accent 6" w:uiPriority="73"/>
+    <w:lsdException w:name="Subtle Emphasis" w:uiPriority="19" w:qFormat="1"/>
+    <w:lsdException w:name="Intense Emphasis" w:uiPriority="21" w:qFormat="1"/>
+    <w:lsdException w:name="Subtle Reference" w:uiPriority="31" w:qFormat="1"/>
+    <w:lsdException w:name="Intense Reference" w:uiPriority="32" w:qFormat="1"/>
+    <w:lsdException w:name="Book Title" w:uiPriority="33" w:qFormat="1"/>
+    <w:lsdException w:name="Bibliography" w:semiHidden="1" w:uiPriority="37" w:unhideWhenUsed="1"/>
+    <w:lsdException w:name="TOC Heading" w:semiHidden="1" w:uiPriority="39" w:unhideWhenUsed="1" w:qFormat="1"/>
+    <w:lsdException w:name="Plain Table 1" w:uiPriority="41"/>
+    <w:lsdException w:name="Plain Table 2" w:uiPriority="42"/>
+    <w:lsdException w:name="Plain Table 3" w:uiPriority="43"/>
+    <w:lsdException w:name="Plain Table 4" w:uiPriority="44"/>
+    <w:lsdException w:name="Plain Table 5" w:uiPriority="45"/>
+    <w:lsdException w:name="Grid Table Light" w:uiPriority="40"/>
+    <w:lsdException w:name="Grid Table 1 Light" w:uiPriority="46"/>
+    <w:lsdException w:name="Grid Table 2" w:uiPriority="47"/>
+    <w:lsdException w:name="Grid Table 3" w:uiPriority="48"/>
+    <w:lsdException w:name="Grid Table 4" w:uiPriority="49"/>
+    <w:lsdException w:name="Grid Table 5 Dark" w:uiPriority="50"/>
+    <w:lsdException w:name="Grid Table 6 Colorful" w:uiPriority="51"/>
+    <w:lsdException w:name="Grid Table 7 Colorful" w:uiPriority="52"/>
+    <w:lsdException w:name="Grid Table 1 Light Accent 1" w:uiPriority="46"/>
+    <w:lsdException w:name="Grid Table 2 Accent 1" w:uiPriority="47"/>
+    <w:lsdException w:name="Grid Table 3 Accent 1" w:uiPriority="48"/>
+    <w:lsdException w:name="Grid Table 4 Accent 1" w:uiPriority="49"/>
+    <w:lsdException w:name="Grid Table 5 Dark Accent 1" w:uiPriority="50"/>
+    <w:lsdException w:name="Grid Table 6 Colorful Accent 1" w:uiPriority="51"/>
+    <w:lsdException w:name="Grid Table 7 Colorful Accent 1" w:uiPriority="52"/>
+    <w:lsdException w:name="Grid Table 1 Light Accent 2" w:uiPriority="46"/>
+    <w:lsdException w:name="Grid Table 2 Accent 2" w:uiPriority="47"/>
+    <w:lsdException w:name="Grid Table 3 Accent 2" w:uiPriority="48"/>
+    <w:lsdException w:name="Grid Table 4 Accent 2" w:uiPriority="49"/>
+    <w:lsdException w:name="Grid Table 5 Dark Accent 2" w:uiPriority="50"/>
+    <w:lsdException w:name="Grid Table 6 Colorful Accent 2" w:uiPriority="51"/>
+    <w:lsdException w:name="Grid Table 7 Colorful Accent 2" w:uiPriority="52"/>
+    <w:lsdException w:name="Grid Table 1 Light Accent 3" w:uiPriority="46"/>
+    <w:lsdException w:name="Grid Table 2 Accent 3" w:uiPriority="47"/>
+    <w:lsdException w:name="Grid Table 3 Accent 3" w:uiPriority="48"/>
+    <w:lsdException w:name="Grid Table 4 Accent 3" w:uiPriority="49"/>
+    <w:lsdException w:name="Grid Table 5 Dark Accent 3" w:uiPriority="50"/>
+    <w:lsdException w:name="Grid Table 6 Colorful Accent 3" w:uiPriority="51"/>
+    <w:lsdException w:name="Grid Table 7 Colorful Accent 3" w:uiPriority="52"/>
+    <w:lsdException w:name="Grid Table 1 Light Accent 4" w:uiPriority="46"/>
+    <w:lsdException w:name="Grid Table 2 Accent 4" w:uiPriority="47"/>
+    <w:lsdException w:name="Grid Table 3 Accent 4" w:uiPriority="48"/>
+    <w:lsdException w:name="Grid Table 4 Accent 4" w:uiPriority="49"/>
+    <w:lsdException w:name="Grid Table 5 Dark Accent 4" w:uiPriority="50"/>
+    <w:lsdException w:name="Grid Table 6 Colorful Accent 4" w:uiPriority="51"/>
+    <w:lsdException w:name="Grid Table 7 Colorful Accent 4" w:uiPriority="52"/>
+    <w:lsdException w:name="Grid Table 1 Light Accent 5" w:uiPriority="46"/>
+    <w:lsdException w:name="Grid Table 2 Accent 5" w:uiPriority="47"/>
+    <w:lsdException w:name="Grid Table 3 Accent 5" w:uiPriority="48"/>
+    <w:lsdException w:name="Grid Table 4 Accent 5" w:uiPriority="49"/>
+    <w:lsdException w:name="Grid Table 5 Dark Accent 5" w:uiPriority="50"/>
+    <w:lsdException w:name="Grid Table 6 Colorful Accent 5" w:uiPriority="51"/>
+    <w:lsdException w:name="Grid Table 7 Colorful Accent 5" w:uiPriority="52"/>
+    <w:lsdException w:name="Grid Table 1 Light Accent 6" w:uiPriority="46"/>
+    <w:lsdException w:name="Grid Table 2 Accent 6" w:uiPriority="47"/>
+    <w:lsdException w:name="Grid Table 3 Accent 6" w:uiPriority="48"/>
+    <w:lsdException w:name="Grid Table 4 Accent 6" w:uiPriority="49"/>
+    <w:lsdException w:name="Grid Table 5 Dark Accent 6" w:uiPriority="50"/>
+    <w:lsdException w:name="Grid Table 6 Colorful Accent 6" w:uiPriority="51"/>
+    <w:lsdException w:name="Grid Table 7 Colorful Accent 6" w:uiPriority="52"/>
+    <w:lsdException w:name="List Table 1 Light" w:uiPriority="46"/>
+    <w:lsdException w:name="List Table 2" w:uiPriority="47"/>
+    <w:lsdException w:name="List Table 3" w:uiPriority="48"/>
+    <w:lsdException w:name="List Table 4" w:uiPriority="49"/>
+    <w:lsdException w:name="List Table 5 Dark" w:uiPriority="50"/>
+    <w:lsdException w:name="List Table 6 Colorful" w:uiPriority="51"/>
+    <w:lsdException w:name="List Table 7 Colorful" w:uiPriority="52"/>
+    <w:lsdException w:name="List Table 1 Light Accent 1" w:uiPriority="46"/>
+    <w:lsdException w:name="List Table 2 Accent 1" w:uiPriority="47"/>
+    <w:lsdException w:name="List Table 3 Accent 1" w:uiPriority="48"/>
+    <w:lsdException w:name="List Table 4 Accent 1" w:uiPriority="49"/>
+    <w:lsdException w:name="List Table 5 Dark Accent 1" w:uiPriority="50"/>
+    <w:lsdException w:name="List Table 6 Colorful Accent 1" w:uiPriority="51"/>
+    <w:lsdException w:name="List Table 7 Colorful Accent 1" w:uiPriority="52"/>
+    <w:lsdException w:name="List Table 1 Light Accent 2" w:uiPriority="46"/>
+    <w:lsdException w:name="List Table 2 Accent 2" w:uiPriority="47"/>
+    <w:lsdException w:name="List Table 3 Accent 2" w:uiPriority="48"/>
+    <w:lsdException w:name="List Table 4 Accent 2" w:uiPriority="49"/>
+    <w:lsdException w:name="List Table 5 Dark Accent 2" w:uiPriority="50"/>
+    <w:lsdException w:name="List Table 6 Colorful Accent 2" w:uiPriority="51"/>
+    <w:lsdException w:name="List Table 7 Colorful Accent 2" w:uiPriority="52"/>
+    <w:lsdException w:name="List Table 1 Light Accent 3" w:uiPriority="46"/>
+    <w:lsdException w:name="List Table 2 Accent 3" w:uiPriority="47"/>
+    <w:lsdException w:name="List Table 3 Accent 3" w:uiPriority="48"/>
+    <w:lsdException w:name="List Table 4 Accent 3" w:uiPriority="49"/>
+    <w:lsdException w:name="List Table 5 Dark Accent 3" w:uiPriority="50"/>
+    <w:lsdException w:name="List Table 6 Colorful Accent 3" w:uiPriority="51"/>
+    <w:lsdException w:name="List Table 7 Colorful Accent 3" w:uiPriority="52"/>
+    <w:lsdException w:name="List Table 1 Light Accent 4" w:uiPriority="46"/>
+    <w:lsdException w:name="List Table 2 Accent 4" w:uiPriority="47"/>
+    <w:lsdException w:name="List Table 3 Accent 4" w:uiPriority="48"/>
+    <w:lsdException w:name="List Table 4 Accent 4" w:uiPriority="49"/>
+    <w:lsdException w:name="List Table 5 Dark Accent 4" w:uiPriority="50"/>
+    <w:lsdException w:name="List Table 6 Colorful Accent 4" w:uiPriority="51"/>
+    <w:lsdException w:name="List Table 7 Colorful Accent 4" w:uiPriority="52"/>
+    <w:lsdException w:name="List Table 1 Light Accent 5" w:uiPriority="46"/>
+    <w:lsdException w:name="List Table 2 Accent 5" w:uiPriority="47"/>
+    <w:lsdException w:name="List Table 3 Accent 5" w:uiPriority="48"/>
+    <w:lsdException w:name="List Table 4 Accent 5" w:uiPriority="49"/>
+    <w:lsdException w:name="List Table 5 Dark Accent 5" w:uiPriority="50"/>
+    <w:lsdException w:name="List Table 6 Colorful Accent 5" w:uiPriority="51"/>
+    <w:lsdException w:name="List Table 7 Colorful Accent 5" w:uiPriority="52"/>
+    <w:lsdException w:name="List Table 1 Light Accent 6" w:uiPriority="46"/>
+    <w:lsdException w:name="List Table 2 Accent 6" w:uiPriority="47"/>
+    <w:lsdException w:name="List Table 3 Accent 6" w:uiPriority="48"/>
+    <w:lsdException w:name="List Table 4 Accent 6" w:uiPriority="49"/>
+    <w:lsdException w:name="List Table 5 Dark Accent 6" w:uiPriority="50"/>
+    <w:lsdException w:name="List Table 6 Colorful Accent 6" w:uiPriority="51"/>
+    <w:lsdException w:name="List Table 7 Colorful Accent 6" w:uiPriority="52"/>
   </w:latentStyles>
-  <w:style w:type="paragraph" w:default="1" w:styleId="a">
+  <w:style w:type="paragraph" w:default="1" w:styleId="Normal">
     <w:name w:val="Normal"/>
     <w:qFormat/>
     <w:rsid w:val="004939E0"/>
   </w:style>
-  <w:style w:type="character" w:default="1" w:styleId="a0">
+  <w:style w:type="character" w:default="1" w:styleId="DefaultParagraphFont">
     <w:name w:val="Default Paragraph Font"/>
     <w:uiPriority w:val="1"/>
     <w:semiHidden/>
     <w:unhideWhenUsed/>
   </w:style>
-  <w:style w:type="table" w:default="1" w:styleId="a1">
+  <w:style w:type="table" w:default="1" w:styleId="TableNormal">
     <w:name w:val="Normal Table"/>
     <w:uiPriority w:val="99"/>
     <w:semiHidden/>
     <w:unhideWhenUsed/>
-    <w:qFormat/>
     <w:tblPr>
       <w:tblInd w:w="0" w:type="dxa"/>
       <w:tblCellMar>
@@ -2271,7 +2740,7 @@
       </w:tblCellMar>
     </w:tblPr>
   </w:style>
-  <w:style w:type="numbering" w:default="1" w:styleId="a2">
+  <w:style w:type="numbering" w:default="1" w:styleId="NoList">
     <w:name w:val="No List"/>
     <w:uiPriority w:val="99"/>
     <w:semiHidden/>
@@ -2281,12 +2750,12 @@
     <w:name w:val="B96D8FF1CA934365ACFA6C4E748FDF06"/>
     <w:rsid w:val="00CF7549"/>
   </w:style>
-  <w:style w:type="character" w:styleId="a3">
+  <w:style w:type="character" w:styleId="PlaceholderText">
     <w:name w:val="Placeholder Text"/>
-    <w:basedOn w:val="a0"/>
+    <w:basedOn w:val="DefaultParagraphFont"/>
     <w:uiPriority w:val="99"/>
     <w:semiHidden/>
-    <w:rsid w:val="002F6FD5"/>
+    <w:rsid w:val="005373F6"/>
     <w:rPr>
       <w:color w:val="808080"/>
     </w:rPr>
@@ -3210,6 +3679,90 @@
   <w:style w:type="paragraph" w:customStyle="1" w:styleId="2072C78FA81F4EF28B3BEFE7537279A86">
     <w:name w:val="2072C78FA81F4EF28B3BEFE7537279A86"/>
     <w:rsid w:val="002F6FD5"/>
+    <w:pPr>
+      <w:spacing w:after="0" w:line="240" w:lineRule="auto"/>
+    </w:pPr>
+    <w:rPr>
+      <w:rFonts w:ascii="Times New Roman" w:eastAsia="Times New Roman" w:hAnsi="Times New Roman" w:cs="Times New Roman"/>
+      <w:sz w:val="24"/>
+      <w:szCs w:val="24"/>
+    </w:rPr>
+  </w:style>
+  <w:style w:type="paragraph" w:customStyle="1" w:styleId="4F1EA864269C4D8DA3C48747F589B2657">
+    <w:name w:val="4F1EA864269C4D8DA3C48747F589B2657"/>
+    <w:rsid w:val="005373F6"/>
+    <w:pPr>
+      <w:spacing w:after="0" w:line="240" w:lineRule="auto"/>
+    </w:pPr>
+    <w:rPr>
+      <w:rFonts w:ascii="Times New Roman" w:eastAsia="Times New Roman" w:hAnsi="Times New Roman" w:cs="Times New Roman"/>
+      <w:sz w:val="24"/>
+      <w:szCs w:val="24"/>
+    </w:rPr>
+  </w:style>
+  <w:style w:type="paragraph" w:customStyle="1" w:styleId="FFDE2894B1BB46FB87F20CAABB6147837">
+    <w:name w:val="FFDE2894B1BB46FB87F20CAABB6147837"/>
+    <w:rsid w:val="005373F6"/>
+    <w:pPr>
+      <w:spacing w:after="0" w:line="240" w:lineRule="auto"/>
+    </w:pPr>
+    <w:rPr>
+      <w:rFonts w:ascii="Times New Roman" w:eastAsia="Times New Roman" w:hAnsi="Times New Roman" w:cs="Times New Roman"/>
+      <w:sz w:val="24"/>
+      <w:szCs w:val="24"/>
+    </w:rPr>
+  </w:style>
+  <w:style w:type="paragraph" w:customStyle="1" w:styleId="25DEF26E21AA4910979D9D5BA2C93ACA7">
+    <w:name w:val="25DEF26E21AA4910979D9D5BA2C93ACA7"/>
+    <w:rsid w:val="005373F6"/>
+    <w:pPr>
+      <w:spacing w:after="0" w:line="240" w:lineRule="auto"/>
+    </w:pPr>
+    <w:rPr>
+      <w:rFonts w:ascii="Times New Roman" w:eastAsia="Times New Roman" w:hAnsi="Times New Roman" w:cs="Times New Roman"/>
+      <w:sz w:val="24"/>
+      <w:szCs w:val="24"/>
+    </w:rPr>
+  </w:style>
+  <w:style w:type="paragraph" w:customStyle="1" w:styleId="B5EA541ABDA6454B8BC8091F2BB4E91B7">
+    <w:name w:val="B5EA541ABDA6454B8BC8091F2BB4E91B7"/>
+    <w:rsid w:val="005373F6"/>
+    <w:pPr>
+      <w:spacing w:after="0" w:line="240" w:lineRule="auto"/>
+    </w:pPr>
+    <w:rPr>
+      <w:rFonts w:ascii="Times New Roman" w:eastAsia="Times New Roman" w:hAnsi="Times New Roman" w:cs="Times New Roman"/>
+      <w:sz w:val="24"/>
+      <w:szCs w:val="24"/>
+    </w:rPr>
+  </w:style>
+  <w:style w:type="paragraph" w:customStyle="1" w:styleId="6A8975B80E7F4072B81F5C2F59CCFBA77">
+    <w:name w:val="6A8975B80E7F4072B81F5C2F59CCFBA77"/>
+    <w:rsid w:val="005373F6"/>
+    <w:pPr>
+      <w:spacing w:after="0" w:line="240" w:lineRule="auto"/>
+    </w:pPr>
+    <w:rPr>
+      <w:rFonts w:ascii="Times New Roman" w:eastAsia="Times New Roman" w:hAnsi="Times New Roman" w:cs="Times New Roman"/>
+      <w:sz w:val="24"/>
+      <w:szCs w:val="24"/>
+    </w:rPr>
+  </w:style>
+  <w:style w:type="paragraph" w:customStyle="1" w:styleId="1BAF8D909F8B4ED8BD77E7C93CC1F2137">
+    <w:name w:val="1BAF8D909F8B4ED8BD77E7C93CC1F2137"/>
+    <w:rsid w:val="005373F6"/>
+    <w:pPr>
+      <w:spacing w:after="0" w:line="240" w:lineRule="auto"/>
+    </w:pPr>
+    <w:rPr>
+      <w:rFonts w:ascii="Times New Roman" w:eastAsia="Times New Roman" w:hAnsi="Times New Roman" w:cs="Times New Roman"/>
+      <w:sz w:val="24"/>
+      <w:szCs w:val="24"/>
+    </w:rPr>
+  </w:style>
+  <w:style w:type="paragraph" w:customStyle="1" w:styleId="2072C78FA81F4EF28B3BEFE7537279A87">
+    <w:name w:val="2072C78FA81F4EF28B3BEFE7537279A87"/>
+    <w:rsid w:val="005373F6"/>
     <w:pPr>
       <w:spacing w:after="0" w:line="240" w:lineRule="auto"/>
     </w:pPr>
@@ -3223,7 +3776,7 @@
 </file>
 
 <file path=word/glossary/webSettings.xml><?xml version="1.0" encoding="utf-8"?>
-<w:webSettings xmlns:r="http://schemas.openxmlformats.org/officeDocument/2006/relationships" xmlns:w="http://schemas.openxmlformats.org/wordprocessingml/2006/main">
+<w:webSettings xmlns:mc="http://schemas.openxmlformats.org/markup-compatibility/2006" xmlns:r="http://schemas.openxmlformats.org/officeDocument/2006/relationships" xmlns:w="http://schemas.openxmlformats.org/wordprocessingml/2006/main" xmlns:w14="http://schemas.microsoft.com/office/word/2010/wordml" xmlns:w15="http://schemas.microsoft.com/office/word/2012/wordml" mc:Ignorable="w14 w15">
   <w:optimizeForBrowser/>
   <w:allowPNG/>
 </w:webSettings>
@@ -3517,7 +4070,7 @@
 </file>
 
 <file path=customXml/itemProps1.xml><?xml version="1.0" encoding="utf-8"?>
-<ds:datastoreItem xmlns:ds="http://schemas.openxmlformats.org/officeDocument/2006/customXml" ds:itemID="{947A972D-A299-4175-95BF-165F7EBA0386}">
+<ds:datastoreItem xmlns:ds="http://schemas.openxmlformats.org/officeDocument/2006/customXml" ds:itemID="{27F9E120-0E9C-4AAC-BCF5-406104633C1D}">
   <ds:schemaRefs>
     <ds:schemaRef ds:uri="http://schemas.openxmlformats.org/officeDocument/2006/bibliography"/>
   </ds:schemaRefs>

</xml_diff>